<commit_message>
P2 - Improved Submission
Documentation Imporvement
</commit_message>
<xml_diff>
--- a/p2 - Student Intervention/Udacity_Student_Intervention.docx
+++ b/p2 - Student Intervention/Udacity_Student_Intervention.docx
@@ -6,17 +6,27 @@
       <w:pPr>
         <w:pStyle w:val="Title"/>
         <w:jc w:val="center"/>
-      </w:pPr>
-      <w:r>
-        <w:t>Student Inter</w:t>
-      </w:r>
-      <w:bookmarkStart w:id="0" w:name="_GoBack"/>
-      <w:bookmarkEnd w:id="0"/>
-      <w:r>
-        <w:t>vention</w:t>
-      </w:r>
-    </w:p>
-    <w:p/>
+        <w:rPr>
+          <w:rFonts w:ascii="Times New Roman" w:hAnsi="Times New Roman" w:cs="Times New Roman"/>
+          <w:color w:val="000000" w:themeColor="text1"/>
+        </w:rPr>
+      </w:pPr>
+      <w:r>
+        <w:rPr>
+          <w:rFonts w:ascii="Times New Roman" w:hAnsi="Times New Roman" w:cs="Times New Roman"/>
+          <w:color w:val="000000" w:themeColor="text1"/>
+        </w:rPr>
+        <w:t>Student Intervention</w:t>
+      </w:r>
+    </w:p>
+    <w:p>
+      <w:pPr>
+        <w:rPr>
+          <w:rFonts w:ascii="Times New Roman" w:hAnsi="Times New Roman" w:cs="Times New Roman"/>
+          <w:color w:val="000000" w:themeColor="text1"/>
+        </w:rPr>
+      </w:pPr>
+    </w:p>
     <w:p>
       <w:pPr>
         <w:pStyle w:val="Heading1"/>
@@ -26,12 +36,14 @@
         <w:rPr>
           <w:rFonts w:ascii="Times New Roman" w:hAnsi="Times New Roman" w:cs="Times New Roman"/>
           <w:color w:val="000000" w:themeColor="text1"/>
-        </w:rPr>
-      </w:pPr>
-      <w:r>
-        <w:rPr>
-          <w:rFonts w:ascii="Times New Roman" w:hAnsi="Times New Roman" w:cs="Times New Roman"/>
-          <w:color w:val="000000" w:themeColor="text1"/>
+          <w:sz w:val="24"/>
+        </w:rPr>
+      </w:pPr>
+      <w:r>
+        <w:rPr>
+          <w:rFonts w:ascii="Times New Roman" w:hAnsi="Times New Roman" w:cs="Times New Roman"/>
+          <w:color w:val="000000" w:themeColor="text1"/>
+          <w:sz w:val="24"/>
         </w:rPr>
         <w:t xml:space="preserve">1. Classification vs Regression </w:t>
       </w:r>
@@ -51,14 +63,7 @@
           <w:rFonts w:ascii="Times New Roman" w:hAnsi="Times New Roman" w:cs="Times New Roman"/>
           <w:color w:val="000000" w:themeColor="text1"/>
         </w:rPr>
-        <w:t xml:space="preserve">This is a classification problem, as we are aiming to predict what is the likelihood of the student to fail so that we can intervene at correct time so as to help him out. Moreover, this </w:t>
-      </w:r>
-      <w:r>
-        <w:rPr>
-          <w:rFonts w:ascii="Times New Roman" w:hAnsi="Times New Roman" w:cs="Times New Roman"/>
-          <w:color w:val="000000" w:themeColor="text1"/>
-        </w:rPr>
-        <w:t xml:space="preserve">is a binary classification problem with two classes fails / pass. </w:t>
+        <w:t xml:space="preserve">This is a classification problem, as we are aiming to predict what is the likelihood of the student to fail so that we can intervene at correct time so as to help him out. Moreover, this is a binary classification problem with two classes fails / pass. </w:t>
       </w:r>
     </w:p>
     <w:p>
@@ -70,12 +75,14 @@
         <w:rPr>
           <w:rFonts w:ascii="Times New Roman" w:hAnsi="Times New Roman" w:cs="Times New Roman"/>
           <w:color w:val="000000" w:themeColor="text1"/>
-        </w:rPr>
-      </w:pPr>
-      <w:r>
-        <w:rPr>
-          <w:rFonts w:ascii="Times New Roman" w:hAnsi="Times New Roman" w:cs="Times New Roman"/>
-          <w:color w:val="000000" w:themeColor="text1"/>
+          <w:sz w:val="24"/>
+        </w:rPr>
+      </w:pPr>
+      <w:r>
+        <w:rPr>
+          <w:rFonts w:ascii="Times New Roman" w:hAnsi="Times New Roman" w:cs="Times New Roman"/>
+          <w:color w:val="000000" w:themeColor="text1"/>
+          <w:sz w:val="24"/>
         </w:rPr>
         <w:t xml:space="preserve">2. Exploring the Data </w:t>
       </w:r>
@@ -414,12 +421,14 @@
         <w:rPr>
           <w:rFonts w:ascii="Times New Roman" w:hAnsi="Times New Roman" w:cs="Times New Roman"/>
           <w:color w:val="000000" w:themeColor="text1"/>
-        </w:rPr>
-      </w:pPr>
-      <w:r>
-        <w:rPr>
-          <w:rFonts w:ascii="Times New Roman" w:hAnsi="Times New Roman" w:cs="Times New Roman"/>
-          <w:color w:val="000000" w:themeColor="text1"/>
+          <w:sz w:val="24"/>
+        </w:rPr>
+      </w:pPr>
+      <w:r>
+        <w:rPr>
+          <w:rFonts w:ascii="Times New Roman" w:hAnsi="Times New Roman" w:cs="Times New Roman"/>
+          <w:color w:val="000000" w:themeColor="text1"/>
+          <w:sz w:val="24"/>
         </w:rPr>
         <w:t xml:space="preserve">3. Preparing the Data </w:t>
       </w:r>
@@ -447,14 +456,7 @@
           <w:rFonts w:ascii="Times New Roman" w:hAnsi="Times New Roman" w:cs="Times New Roman"/>
           <w:color w:val="000000" w:themeColor="text1"/>
         </w:rPr>
-        <w:t>modeli</w:t>
-      </w:r>
-      <w:r>
-        <w:rPr>
-          <w:rFonts w:ascii="Times New Roman" w:hAnsi="Times New Roman" w:cs="Times New Roman"/>
-          <w:color w:val="000000" w:themeColor="text1"/>
-        </w:rPr>
-        <w:t>ng</w:t>
+        <w:t>modeling</w:t>
       </w:r>
       <w:proofErr w:type="spellEnd"/>
       <w:r>
@@ -581,14 +583,7 @@
           <w:rFonts w:ascii="Times New Roman" w:hAnsi="Times New Roman" w:cs="Times New Roman"/>
           <w:color w:val="000000" w:themeColor="text1"/>
         </w:rPr>
-        <w:t>ipytho</w:t>
-      </w:r>
-      <w:r>
-        <w:rPr>
-          <w:rFonts w:ascii="Times New Roman" w:hAnsi="Times New Roman" w:cs="Times New Roman"/>
-          <w:color w:val="000000" w:themeColor="text1"/>
-        </w:rPr>
-        <w:t>n</w:t>
+        <w:t>ipython</w:t>
       </w:r>
       <w:proofErr w:type="spellEnd"/>
       <w:r>
@@ -608,12 +603,14 @@
         <w:rPr>
           <w:rFonts w:ascii="Times New Roman" w:hAnsi="Times New Roman" w:cs="Times New Roman"/>
           <w:color w:val="000000" w:themeColor="text1"/>
-        </w:rPr>
-      </w:pPr>
-      <w:r>
-        <w:rPr>
-          <w:rFonts w:ascii="Times New Roman" w:hAnsi="Times New Roman" w:cs="Times New Roman"/>
-          <w:color w:val="000000" w:themeColor="text1"/>
+          <w:sz w:val="24"/>
+        </w:rPr>
+      </w:pPr>
+      <w:r>
+        <w:rPr>
+          <w:rFonts w:ascii="Times New Roman" w:hAnsi="Times New Roman" w:cs="Times New Roman"/>
+          <w:color w:val="000000" w:themeColor="text1"/>
+          <w:sz w:val="24"/>
         </w:rPr>
         <w:t xml:space="preserve">4. Training and Evaluating Models </w:t>
       </w:r>
@@ -655,8 +652,16 @@
     <w:p>
       <w:pPr>
         <w:pStyle w:val="Heading2"/>
-      </w:pPr>
-      <w:r>
+        <w:rPr>
+          <w:rFonts w:ascii="Times New Roman" w:hAnsi="Times New Roman" w:cs="Times New Roman"/>
+          <w:color w:val="000000" w:themeColor="text1"/>
+        </w:rPr>
+      </w:pPr>
+      <w:r>
+        <w:rPr>
+          <w:rFonts w:ascii="Times New Roman" w:hAnsi="Times New Roman" w:cs="Times New Roman"/>
+          <w:color w:val="000000" w:themeColor="text1"/>
+        </w:rPr>
         <w:lastRenderedPageBreak/>
         <w:t xml:space="preserve">Naive Bayes </w:t>
       </w:r>
@@ -708,21 +713,7 @@
           <w:rFonts w:ascii="Times New Roman" w:hAnsi="Times New Roman" w:cs="Times New Roman"/>
           <w:color w:val="000000" w:themeColor="text1"/>
         </w:rPr>
-        <w:t>) where c is the number of classes and the n is the number of data points and d is the number of</w:t>
-      </w:r>
-      <w:r>
-        <w:rPr>
-          <w:rFonts w:ascii="Times New Roman" w:hAnsi="Times New Roman" w:cs="Times New Roman"/>
-          <w:color w:val="000000" w:themeColor="text1"/>
-        </w:rPr>
-        <w:t xml:space="preserve"> features. It is best used in text classification problems like spam email detection where we need predictions very fast, face recognition etc. But being very simplistic it assumes that all the features are independent of each other thus the prediction res</w:t>
-      </w:r>
-      <w:r>
-        <w:rPr>
-          <w:rFonts w:ascii="Times New Roman" w:hAnsi="Times New Roman" w:cs="Times New Roman"/>
-          <w:color w:val="000000" w:themeColor="text1"/>
-        </w:rPr>
-        <w:t xml:space="preserve">ults is not very accurate. But it even it does not </w:t>
+        <w:t xml:space="preserve">) where c is the number of classes and the n is the number of data points and d is the number of features. It is best used in text classification problems like spam email detection where we need predictions very fast, face recognition etc. But being very simplistic it assumes that all the features are independent of each other thus the prediction results is not very accurate. But it even it does not </w:t>
       </w:r>
       <w:proofErr w:type="spellStart"/>
       <w:r>
@@ -755,8 +746,16 @@
     <w:p>
       <w:pPr>
         <w:pStyle w:val="Heading3"/>
-      </w:pPr>
-      <w:r>
+        <w:rPr>
+          <w:rFonts w:ascii="Times New Roman" w:hAnsi="Times New Roman" w:cs="Times New Roman"/>
+          <w:color w:val="000000" w:themeColor="text1"/>
+        </w:rPr>
+      </w:pPr>
+      <w:r>
+        <w:rPr>
+          <w:rFonts w:ascii="Times New Roman" w:hAnsi="Times New Roman" w:cs="Times New Roman"/>
+          <w:color w:val="000000" w:themeColor="text1"/>
+        </w:rPr>
         <w:t>Advantage:</w:t>
       </w:r>
     </w:p>
@@ -807,8 +806,16 @@
     <w:p>
       <w:pPr>
         <w:pStyle w:val="Heading3"/>
-      </w:pPr>
-      <w:r>
+        <w:rPr>
+          <w:rFonts w:ascii="Times New Roman" w:hAnsi="Times New Roman" w:cs="Times New Roman"/>
+          <w:color w:val="000000" w:themeColor="text1"/>
+        </w:rPr>
+      </w:pPr>
+      <w:r>
+        <w:rPr>
+          <w:rFonts w:ascii="Times New Roman" w:hAnsi="Times New Roman" w:cs="Times New Roman"/>
+          <w:color w:val="000000" w:themeColor="text1"/>
+        </w:rPr>
         <w:t>Disadvantage:</w:t>
       </w:r>
     </w:p>
@@ -963,7 +970,6 @@
         <w:tblCellMar>
           <w:top w:w="138" w:type="dxa"/>
           <w:left w:w="112" w:type="dxa"/>
-          <w:bottom w:w="0" w:type="dxa"/>
           <w:right w:w="115" w:type="dxa"/>
         </w:tblCellMar>
         <w:tblLook w:val="04A0" w:firstRow="1" w:lastRow="0" w:firstColumn="1" w:lastColumn="0" w:noHBand="0" w:noVBand="1"/>
@@ -1634,8 +1640,16 @@
     <w:p>
       <w:pPr>
         <w:pStyle w:val="Heading2"/>
-      </w:pPr>
-      <w:r>
+        <w:rPr>
+          <w:rFonts w:ascii="Times New Roman" w:hAnsi="Times New Roman" w:cs="Times New Roman"/>
+          <w:color w:val="000000" w:themeColor="text1"/>
+        </w:rPr>
+      </w:pPr>
+      <w:r>
+        <w:rPr>
+          <w:rFonts w:ascii="Times New Roman" w:hAnsi="Times New Roman" w:cs="Times New Roman"/>
+          <w:color w:val="000000" w:themeColor="text1"/>
+        </w:rPr>
         <w:t xml:space="preserve">Random Forest Classifier </w:t>
       </w:r>
     </w:p>
@@ -1654,14 +1668,7 @@
           <w:rFonts w:ascii="Times New Roman" w:hAnsi="Times New Roman" w:cs="Times New Roman"/>
           <w:color w:val="000000" w:themeColor="text1"/>
         </w:rPr>
-        <w:t>With fairly small number of data points random forest can easily be used irrespective of its high time complexity. This is best suited for the problems where features are very likely to be dependent on each other or can be explained through trees thus usin</w:t>
-      </w:r>
-      <w:r>
-        <w:rPr>
-          <w:rFonts w:ascii="Times New Roman" w:hAnsi="Times New Roman" w:cs="Times New Roman"/>
-          <w:color w:val="000000" w:themeColor="text1"/>
-        </w:rPr>
-        <w:t xml:space="preserve">g an ensemble of tree is a good approach.  As it is evident from the following table that the training is very </w:t>
+        <w:t xml:space="preserve">With fairly small number of data points random forest can easily be used irrespective of its high time complexity. This is best suited for the problems where features are very likely to be dependent on each other or can be explained through trees thus using an ensemble of tree is a good approach.  As it is evident from the following table that the training is very </w:t>
       </w:r>
       <w:proofErr w:type="spellStart"/>
       <w:r>
@@ -1685,14 +1692,7 @@
           <w:color w:val="000000" w:themeColor="text1"/>
         </w:rPr>
         <w:lastRenderedPageBreak/>
-        <w:t>as it assumes that all the features are mutually exclusive from each other which is not the case</w:t>
-      </w:r>
-      <w:r>
-        <w:rPr>
-          <w:rFonts w:ascii="Times New Roman" w:hAnsi="Times New Roman" w:cs="Times New Roman"/>
-          <w:color w:val="000000" w:themeColor="text1"/>
-        </w:rPr>
-        <w:t xml:space="preserve"> all the time, thus resulting in high F1­ Score with less training data where it is more likely to </w:t>
+        <w:t xml:space="preserve">as it assumes that all the features are mutually exclusive from each other which is not the case all the time, thus resulting in high F1­ Score with less training data where it is more likely to </w:t>
       </w:r>
       <w:proofErr w:type="spellStart"/>
       <w:r>
@@ -1709,6 +1709,50 @@
           <w:color w:val="000000" w:themeColor="text1"/>
         </w:rPr>
         <w:t xml:space="preserve"> the data because of mutually exclusive assumption.</w:t>
+      </w:r>
+      <w:r>
+        <w:rPr>
+          <w:rFonts w:ascii="Times New Roman" w:hAnsi="Times New Roman" w:cs="Times New Roman"/>
+          <w:color w:val="000000" w:themeColor="text1"/>
+        </w:rPr>
+        <w:t xml:space="preserve"> Random Forest is being used in lot of data </w:t>
+      </w:r>
+      <w:proofErr w:type="spellStart"/>
+      <w:r>
+        <w:rPr>
+          <w:rFonts w:ascii="Times New Roman" w:hAnsi="Times New Roman" w:cs="Times New Roman"/>
+          <w:color w:val="000000" w:themeColor="text1"/>
+        </w:rPr>
+        <w:t>minning</w:t>
+      </w:r>
+      <w:proofErr w:type="spellEnd"/>
+      <w:r>
+        <w:rPr>
+          <w:rFonts w:ascii="Times New Roman" w:hAnsi="Times New Roman" w:cs="Times New Roman"/>
+          <w:color w:val="000000" w:themeColor="text1"/>
+        </w:rPr>
+        <w:t xml:space="preserve"> and AI application like understanding of gene</w:t>
+      </w:r>
+      <w:r>
+        <w:rPr>
+          <w:rFonts w:ascii="Times New Roman" w:hAnsi="Times New Roman" w:cs="Times New Roman"/>
+          <w:color w:val="000000" w:themeColor="text1"/>
+        </w:rPr>
+        <w:t>s</w:t>
+      </w:r>
+      <w:r>
+        <w:rPr>
+          <w:rFonts w:ascii="Times New Roman" w:hAnsi="Times New Roman" w:cs="Times New Roman"/>
+          <w:color w:val="000000" w:themeColor="text1"/>
+        </w:rPr>
+        <w:t>, customer analytics as we can the feature importance metrics.  Random Forest in being used in Xbox Kinect</w:t>
+      </w:r>
+      <w:r>
+        <w:rPr>
+          <w:rFonts w:ascii="Times New Roman" w:hAnsi="Times New Roman" w:cs="Times New Roman"/>
+          <w:color w:val="000000" w:themeColor="text1"/>
+        </w:rPr>
+        <w:t xml:space="preserve"> also to predict the movements of body parts</w:t>
       </w:r>
     </w:p>
     <w:p>
@@ -1725,8 +1769,16 @@
     <w:p>
       <w:pPr>
         <w:pStyle w:val="Heading3"/>
-      </w:pPr>
-      <w:r>
+        <w:rPr>
+          <w:rFonts w:ascii="Times New Roman" w:hAnsi="Times New Roman" w:cs="Times New Roman"/>
+          <w:color w:val="000000" w:themeColor="text1"/>
+        </w:rPr>
+      </w:pPr>
+      <w:r>
+        <w:rPr>
+          <w:rFonts w:ascii="Times New Roman" w:hAnsi="Times New Roman" w:cs="Times New Roman"/>
+          <w:color w:val="000000" w:themeColor="text1"/>
+        </w:rPr>
         <w:t>Advantage:</w:t>
       </w:r>
     </w:p>
@@ -1742,7 +1794,6 @@
         <w:rPr>
           <w:rFonts w:ascii="Times New Roman" w:hAnsi="Times New Roman" w:cs="Times New Roman"/>
           <w:color w:val="000000" w:themeColor="text1"/>
-          <w:sz w:val="19"/>
           <w:szCs w:val="19"/>
           <w:shd w:val="clear" w:color="auto" w:fill="FFFFFF"/>
         </w:rPr>
@@ -1751,7 +1802,6 @@
         <w:rPr>
           <w:rFonts w:ascii="Times New Roman" w:hAnsi="Times New Roman" w:cs="Times New Roman"/>
           <w:color w:val="000000" w:themeColor="text1"/>
-          <w:sz w:val="19"/>
           <w:szCs w:val="19"/>
           <w:shd w:val="clear" w:color="auto" w:fill="FFFFFF"/>
         </w:rPr>
@@ -1761,7 +1811,6 @@
         <w:rPr>
           <w:rFonts w:ascii="Times New Roman" w:hAnsi="Times New Roman" w:cs="Times New Roman"/>
           <w:color w:val="000000" w:themeColor="text1"/>
-          <w:sz w:val="19"/>
           <w:szCs w:val="19"/>
           <w:shd w:val="clear" w:color="auto" w:fill="FFFFFF"/>
         </w:rPr>
@@ -1780,7 +1829,6 @@
         <w:rPr>
           <w:rFonts w:ascii="Times New Roman" w:hAnsi="Times New Roman" w:cs="Times New Roman"/>
           <w:color w:val="000000" w:themeColor="text1"/>
-          <w:sz w:val="19"/>
           <w:szCs w:val="19"/>
           <w:shd w:val="clear" w:color="auto" w:fill="FFFFFF"/>
         </w:rPr>
@@ -1789,55 +1837,64 @@
         <w:rPr>
           <w:rFonts w:ascii="Times New Roman" w:hAnsi="Times New Roman" w:cs="Times New Roman"/>
           <w:color w:val="000000" w:themeColor="text1"/>
-          <w:sz w:val="19"/>
           <w:szCs w:val="19"/>
           <w:shd w:val="clear" w:color="auto" w:fill="FFFFFF"/>
         </w:rPr>
         <w:t xml:space="preserve">No need of </w:t>
       </w:r>
-      <w:proofErr w:type="spellStart"/>
-      <w:r>
-        <w:rPr>
-          <w:rFonts w:ascii="Times New Roman" w:hAnsi="Times New Roman" w:cs="Times New Roman"/>
-          <w:color w:val="000000" w:themeColor="text1"/>
-          <w:sz w:val="19"/>
+      <w:r>
+        <w:rPr>
+          <w:rFonts w:ascii="Times New Roman" w:hAnsi="Times New Roman" w:cs="Times New Roman"/>
+          <w:color w:val="000000" w:themeColor="text1"/>
           <w:szCs w:val="19"/>
           <w:shd w:val="clear" w:color="auto" w:fill="FFFFFF"/>
         </w:rPr>
-        <w:t>tunning</w:t>
-      </w:r>
-      <w:proofErr w:type="spellEnd"/>
-      <w:r>
-        <w:rPr>
-          <w:rFonts w:ascii="Times New Roman" w:hAnsi="Times New Roman" w:cs="Times New Roman"/>
-          <w:color w:val="000000" w:themeColor="text1"/>
-          <w:sz w:val="19"/>
+        <w:t>tuning</w:t>
+      </w:r>
+      <w:r>
+        <w:rPr>
+          <w:rFonts w:ascii="Times New Roman" w:hAnsi="Times New Roman" w:cs="Times New Roman"/>
+          <w:color w:val="000000" w:themeColor="text1"/>
           <w:szCs w:val="19"/>
           <w:shd w:val="clear" w:color="auto" w:fill="FFFFFF"/>
         </w:rPr>
-        <w:t xml:space="preserve"> of number of </w:t>
-      </w:r>
-      <w:proofErr w:type="spellStart"/>
-      <w:r>
-        <w:rPr>
-          <w:rFonts w:ascii="Times New Roman" w:hAnsi="Times New Roman" w:cs="Times New Roman"/>
-          <w:color w:val="000000" w:themeColor="text1"/>
-          <w:sz w:val="19"/>
+        <w:t xml:space="preserve"> of number of hy</w:t>
+      </w:r>
+      <w:r>
+        <w:rPr>
+          <w:rFonts w:ascii="Times New Roman" w:hAnsi="Times New Roman" w:cs="Times New Roman"/>
+          <w:color w:val="000000" w:themeColor="text1"/>
           <w:szCs w:val="19"/>
           <w:shd w:val="clear" w:color="auto" w:fill="FFFFFF"/>
         </w:rPr>
-        <w:t>hymerparameters</w:t>
-      </w:r>
-      <w:proofErr w:type="spellEnd"/>
-      <w:r>
-        <w:rPr>
-          <w:rFonts w:ascii="Times New Roman" w:hAnsi="Times New Roman" w:cs="Times New Roman"/>
-          <w:color w:val="000000" w:themeColor="text1"/>
-          <w:sz w:val="19"/>
+        <w:t>p</w:t>
+      </w:r>
+      <w:r>
+        <w:rPr>
+          <w:rFonts w:ascii="Times New Roman" w:hAnsi="Times New Roman" w:cs="Times New Roman"/>
+          <w:color w:val="000000" w:themeColor="text1"/>
           <w:szCs w:val="19"/>
           <w:shd w:val="clear" w:color="auto" w:fill="FFFFFF"/>
         </w:rPr>
-        <w:t xml:space="preserve"> as in SVMs. </w:t>
+        <w:t>er</w:t>
+      </w:r>
+      <w:r>
+        <w:rPr>
+          <w:rFonts w:ascii="Times New Roman" w:hAnsi="Times New Roman" w:cs="Times New Roman"/>
+          <w:color w:val="000000" w:themeColor="text1"/>
+          <w:szCs w:val="19"/>
+          <w:shd w:val="clear" w:color="auto" w:fill="FFFFFF"/>
+        </w:rPr>
+        <w:t>-</w:t>
+      </w:r>
+      <w:r>
+        <w:rPr>
+          <w:rFonts w:ascii="Times New Roman" w:hAnsi="Times New Roman" w:cs="Times New Roman"/>
+          <w:color w:val="000000" w:themeColor="text1"/>
+          <w:szCs w:val="19"/>
+          <w:shd w:val="clear" w:color="auto" w:fill="FFFFFF"/>
+        </w:rPr>
+        <w:t>parameters as in SVMs.</w:t>
       </w:r>
     </w:p>
     <w:p>
@@ -1852,7 +1909,6 @@
         <w:rPr>
           <w:rFonts w:ascii="Times New Roman" w:hAnsi="Times New Roman" w:cs="Times New Roman"/>
           <w:color w:val="000000" w:themeColor="text1"/>
-          <w:sz w:val="19"/>
           <w:szCs w:val="19"/>
           <w:shd w:val="clear" w:color="auto" w:fill="FFFFFF"/>
         </w:rPr>
@@ -1861,58 +1917,56 @@
         <w:rPr>
           <w:rFonts w:ascii="Times New Roman" w:hAnsi="Times New Roman" w:cs="Times New Roman"/>
           <w:color w:val="000000" w:themeColor="text1"/>
-          <w:sz w:val="19"/>
           <w:szCs w:val="19"/>
           <w:shd w:val="clear" w:color="auto" w:fill="FFFFFF"/>
         </w:rPr>
-        <w:t xml:space="preserve">Can easily </w:t>
-      </w:r>
-      <w:proofErr w:type="spellStart"/>
-      <w:r>
-        <w:rPr>
-          <w:rFonts w:ascii="Times New Roman" w:hAnsi="Times New Roman" w:cs="Times New Roman"/>
-          <w:color w:val="000000" w:themeColor="text1"/>
-          <w:sz w:val="19"/>
+        <w:t>We can identify the important features by getting the feature importance metrics.</w:t>
+      </w:r>
+      <w:r>
+        <w:rPr>
+          <w:rFonts w:ascii="Times New Roman" w:hAnsi="Times New Roman" w:cs="Times New Roman"/>
+          <w:color w:val="000000" w:themeColor="text1"/>
           <w:szCs w:val="19"/>
           <w:shd w:val="clear" w:color="auto" w:fill="FFFFFF"/>
         </w:rPr>
-        <w:t>overfit</w:t>
-      </w:r>
-      <w:proofErr w:type="spellEnd"/>
-    </w:p>
-    <w:p>
-      <w:pPr>
+        <w:t xml:space="preserve"> </w:t>
+      </w:r>
+    </w:p>
+    <w:p>
+      <w:pPr>
+        <w:pStyle w:val="Heading3"/>
+        <w:rPr>
+          <w:rFonts w:ascii="Times New Roman" w:hAnsi="Times New Roman" w:cs="Times New Roman"/>
+          <w:color w:val="000000" w:themeColor="text1"/>
+        </w:rPr>
+      </w:pPr>
+      <w:r>
+        <w:rPr>
+          <w:rFonts w:ascii="Times New Roman" w:hAnsi="Times New Roman" w:cs="Times New Roman"/>
+          <w:color w:val="000000" w:themeColor="text1"/>
+        </w:rPr>
+        <w:t>Disadvantage</w:t>
+      </w:r>
+      <w:r>
+        <w:rPr>
+          <w:rFonts w:ascii="Times New Roman" w:hAnsi="Times New Roman" w:cs="Times New Roman"/>
+          <w:color w:val="000000" w:themeColor="text1"/>
+        </w:rPr>
+        <w:t>:</w:t>
+      </w:r>
+    </w:p>
+    <w:p>
+      <w:pPr>
+        <w:pStyle w:val="ListParagraph"/>
+        <w:numPr>
+          <w:ilvl w:val="0"/>
+          <w:numId w:val="11"/>
+        </w:numPr>
         <w:spacing w:after="0" w:line="360" w:lineRule="auto"/>
-        <w:ind w:left="-5"/>
         <w:jc w:val="both"/>
         <w:rPr>
           <w:rFonts w:ascii="Times New Roman" w:hAnsi="Times New Roman" w:cs="Times New Roman"/>
           <w:color w:val="000000" w:themeColor="text1"/>
-        </w:rPr>
-      </w:pPr>
-    </w:p>
-    <w:p>
-      <w:pPr>
-        <w:pStyle w:val="Heading3"/>
-      </w:pPr>
-      <w:proofErr w:type="spellStart"/>
-      <w:r>
-        <w:t>Distadvantage</w:t>
-      </w:r>
-      <w:proofErr w:type="spellEnd"/>
-      <w:r>
-        <w:t>:</w:t>
-      </w:r>
-    </w:p>
-    <w:p>
-      <w:pPr>
-        <w:spacing w:after="0" w:line="360" w:lineRule="auto"/>
-        <w:ind w:left="-5"/>
-        <w:jc w:val="both"/>
-        <w:rPr>
-          <w:rFonts w:ascii="Times New Roman" w:hAnsi="Times New Roman" w:cs="Times New Roman"/>
-          <w:color w:val="000000" w:themeColor="text1"/>
-          <w:sz w:val="19"/>
           <w:szCs w:val="19"/>
           <w:shd w:val="clear" w:color="auto" w:fill="FFFFFF"/>
         </w:rPr>
@@ -1921,7 +1975,6 @@
         <w:rPr>
           <w:rFonts w:ascii="Times New Roman" w:hAnsi="Times New Roman" w:cs="Times New Roman"/>
           <w:color w:val="000000" w:themeColor="text1"/>
-          <w:sz w:val="19"/>
           <w:szCs w:val="19"/>
           <w:shd w:val="clear" w:color="auto" w:fill="FFFFFF"/>
         </w:rPr>
@@ -1931,33 +1984,72 @@
         <w:rPr>
           <w:rFonts w:ascii="Times New Roman" w:hAnsi="Times New Roman" w:cs="Times New Roman"/>
           <w:color w:val="000000" w:themeColor="text1"/>
-          <w:sz w:val="19"/>
           <w:szCs w:val="19"/>
           <w:shd w:val="clear" w:color="auto" w:fill="FFFFFF"/>
         </w:rPr>
         <w:t xml:space="preserve"> i.e. online predictions is really slow for </w:t>
       </w:r>
-      <w:proofErr w:type="spellStart"/>
-      <w:r>
-        <w:rPr>
-          <w:rFonts w:ascii="Times New Roman" w:hAnsi="Times New Roman" w:cs="Times New Roman"/>
-          <w:color w:val="000000" w:themeColor="text1"/>
-          <w:sz w:val="19"/>
+      <w:r>
+        <w:rPr>
+          <w:rFonts w:ascii="Times New Roman" w:hAnsi="Times New Roman" w:cs="Times New Roman"/>
+          <w:color w:val="000000" w:themeColor="text1"/>
           <w:szCs w:val="19"/>
           <w:shd w:val="clear" w:color="auto" w:fill="FFFFFF"/>
         </w:rPr>
-        <w:t>realtime</w:t>
-      </w:r>
-      <w:proofErr w:type="spellEnd"/>
-      <w:r>
-        <w:rPr>
-          <w:rFonts w:ascii="Times New Roman" w:hAnsi="Times New Roman" w:cs="Times New Roman"/>
-          <w:color w:val="000000" w:themeColor="text1"/>
-          <w:sz w:val="19"/>
+        <w:t>real-time</w:t>
+      </w:r>
+      <w:r>
+        <w:rPr>
+          <w:rFonts w:ascii="Times New Roman" w:hAnsi="Times New Roman" w:cs="Times New Roman"/>
+          <w:color w:val="000000" w:themeColor="text1"/>
           <w:szCs w:val="19"/>
           <w:shd w:val="clear" w:color="auto" w:fill="FFFFFF"/>
         </w:rPr>
         <w:t xml:space="preserve"> application.</w:t>
+      </w:r>
+    </w:p>
+    <w:p>
+      <w:pPr>
+        <w:pStyle w:val="ListParagraph"/>
+        <w:numPr>
+          <w:ilvl w:val="0"/>
+          <w:numId w:val="11"/>
+        </w:numPr>
+        <w:spacing w:after="0" w:line="360" w:lineRule="auto"/>
+        <w:jc w:val="both"/>
+        <w:rPr>
+          <w:rFonts w:ascii="Times New Roman" w:hAnsi="Times New Roman" w:cs="Times New Roman"/>
+          <w:color w:val="000000" w:themeColor="text1"/>
+          <w:szCs w:val="19"/>
+          <w:shd w:val="clear" w:color="auto" w:fill="FFFFFF"/>
+        </w:rPr>
+      </w:pPr>
+      <w:r>
+        <w:rPr>
+          <w:rFonts w:ascii="Times New Roman" w:hAnsi="Times New Roman" w:cs="Times New Roman"/>
+          <w:color w:val="000000" w:themeColor="text1"/>
+          <w:szCs w:val="19"/>
+          <w:shd w:val="clear" w:color="auto" w:fill="FFFFFF"/>
+        </w:rPr>
+        <w:t xml:space="preserve">They can easily </w:t>
+      </w:r>
+      <w:r>
+        <w:rPr>
+          <w:rFonts w:ascii="Times New Roman" w:hAnsi="Times New Roman" w:cs="Times New Roman"/>
+          <w:color w:val="000000" w:themeColor="text1"/>
+          <w:szCs w:val="19"/>
+          <w:shd w:val="clear" w:color="auto" w:fill="FFFFFF"/>
+        </w:rPr>
+        <w:t>over fit</w:t>
+      </w:r>
+      <w:r>
+        <w:rPr>
+          <w:rFonts w:ascii="Times New Roman" w:hAnsi="Times New Roman" w:cs="Times New Roman"/>
+          <w:color w:val="000000" w:themeColor="text1"/>
+          <w:szCs w:val="19"/>
+          <w:shd w:val="clear" w:color="auto" w:fill="FFFFFF"/>
+        </w:rPr>
+        <w:t xml:space="preserve"> the data which is the issue with tree based approach.</w:t>
       </w:r>
     </w:p>
     <w:p>
@@ -1977,9 +2069,7 @@
         <w:tblW w:w="8992" w:type="dxa"/>
         <w:tblInd w:w="7" w:type="dxa"/>
         <w:tblCellMar>
-          <w:top w:w="0" w:type="dxa"/>
           <w:left w:w="112" w:type="dxa"/>
-          <w:bottom w:w="0" w:type="dxa"/>
           <w:right w:w="115" w:type="dxa"/>
         </w:tblCellMar>
         <w:tblLook w:val="04A0" w:firstRow="1" w:lastRow="0" w:firstColumn="1" w:lastColumn="0" w:noHBand="0" w:noVBand="1"/>
@@ -2637,8 +2727,16 @@
     <w:p>
       <w:pPr>
         <w:pStyle w:val="Heading2"/>
-      </w:pPr>
-      <w:r>
+        <w:rPr>
+          <w:rFonts w:ascii="Times New Roman" w:hAnsi="Times New Roman" w:cs="Times New Roman"/>
+          <w:color w:val="000000" w:themeColor="text1"/>
+        </w:rPr>
+      </w:pPr>
+      <w:r>
+        <w:rPr>
+          <w:rFonts w:ascii="Times New Roman" w:hAnsi="Times New Roman" w:cs="Times New Roman"/>
+          <w:color w:val="000000" w:themeColor="text1"/>
+        </w:rPr>
         <w:t xml:space="preserve">Support Vector Machines </w:t>
       </w:r>
     </w:p>
@@ -2657,24 +2755,15 @@
           <w:rFonts w:ascii="Times New Roman" w:hAnsi="Times New Roman" w:cs="Times New Roman"/>
           <w:color w:val="000000" w:themeColor="text1"/>
         </w:rPr>
-        <w:t>Though this is the most computationally expensive algorithm as it has cubic time complexity, but because of its good classification results where we separable problems can easily be classified with high accuracy such as bioinformatics classification and im</w:t>
-      </w:r>
-      <w:r>
-        <w:rPr>
-          <w:rFonts w:ascii="Times New Roman" w:hAnsi="Times New Roman" w:cs="Times New Roman"/>
-          <w:color w:val="000000" w:themeColor="text1"/>
-        </w:rPr>
-        <w:t xml:space="preserve">age classification. As it comes with a kernel trick which can be used to convert </w:t>
-      </w:r>
-      <w:proofErr w:type="spellStart"/>
-      <w:r>
-        <w:rPr>
-          <w:rFonts w:ascii="Times New Roman" w:hAnsi="Times New Roman" w:cs="Times New Roman"/>
-          <w:color w:val="000000" w:themeColor="text1"/>
-        </w:rPr>
-        <w:t>non linear</w:t>
-      </w:r>
-      <w:proofErr w:type="spellEnd"/>
+        <w:t xml:space="preserve">Though this is the most computationally expensive algorithm as it has cubic time complexity, but because of its good classification results where we separable problems can easily be classified with high accuracy such as bioinformatics classification and image classification. As it comes with a kernel trick which can be used to convert </w:t>
+      </w:r>
+      <w:r>
+        <w:rPr>
+          <w:rFonts w:ascii="Times New Roman" w:hAnsi="Times New Roman" w:cs="Times New Roman"/>
+          <w:color w:val="000000" w:themeColor="text1"/>
+        </w:rPr>
+        <w:t>nonlinear</w:t>
+      </w:r>
       <w:r>
         <w:rPr>
           <w:rFonts w:ascii="Times New Roman" w:hAnsi="Times New Roman" w:cs="Times New Roman"/>
@@ -2682,42 +2771,35 @@
         </w:rPr>
         <w:t xml:space="preserve"> problem to linearly separable problem and thus finding the optimal hyperplane between the classes, but it seems to </w:t>
       </w:r>
-      <w:proofErr w:type="spellStart"/>
-      <w:r>
-        <w:rPr>
-          <w:rFonts w:ascii="Times New Roman" w:hAnsi="Times New Roman" w:cs="Times New Roman"/>
-          <w:color w:val="000000" w:themeColor="text1"/>
-        </w:rPr>
-        <w:t>overfit</w:t>
-      </w:r>
-      <w:proofErr w:type="spellEnd"/>
-      <w:r>
-        <w:rPr>
-          <w:rFonts w:ascii="Times New Roman" w:hAnsi="Times New Roman" w:cs="Times New Roman"/>
-          <w:color w:val="000000" w:themeColor="text1"/>
-        </w:rPr>
-        <w:t xml:space="preserve"> if too many features were given, as in ou</w:t>
-      </w:r>
-      <w:r>
-        <w:rPr>
-          <w:rFonts w:ascii="Times New Roman" w:hAnsi="Times New Roman" w:cs="Times New Roman"/>
-          <w:color w:val="000000" w:themeColor="text1"/>
-        </w:rPr>
-        <w:t>r case we have just 30 features therefore it performed really well. With the increase in the number of records the F1­ Score for training and testing and training and testing time is increasing because the time complexity is a function of O(n^3) for traini</w:t>
-      </w:r>
-      <w:r>
-        <w:rPr>
-          <w:rFonts w:ascii="Times New Roman" w:hAnsi="Times New Roman" w:cs="Times New Roman"/>
-          <w:color w:val="000000" w:themeColor="text1"/>
-        </w:rPr>
-        <w:t xml:space="preserve">ng. </w:t>
+      <w:r>
+        <w:rPr>
+          <w:rFonts w:ascii="Times New Roman" w:hAnsi="Times New Roman" w:cs="Times New Roman"/>
+          <w:color w:val="000000" w:themeColor="text1"/>
+        </w:rPr>
+        <w:t>over fit</w:t>
+      </w:r>
+      <w:r>
+        <w:rPr>
+          <w:rFonts w:ascii="Times New Roman" w:hAnsi="Times New Roman" w:cs="Times New Roman"/>
+          <w:color w:val="000000" w:themeColor="text1"/>
+        </w:rPr>
+        <w:t xml:space="preserve"> if too many features were given, as in our case we have just 30 features therefore it performed really well. With the increase in the number of records the F1­ Score for training and testing and training and testing time is increasing because the time complexity is a function of O(n^3) for training. </w:t>
       </w:r>
     </w:p>
     <w:p>
       <w:pPr>
         <w:pStyle w:val="Heading3"/>
-      </w:pPr>
-      <w:r>
+        <w:rPr>
+          <w:rFonts w:ascii="Times New Roman" w:hAnsi="Times New Roman" w:cs="Times New Roman"/>
+          <w:color w:val="000000" w:themeColor="text1"/>
+        </w:rPr>
+      </w:pPr>
+      <w:r>
+        <w:rPr>
+          <w:rFonts w:ascii="Times New Roman" w:hAnsi="Times New Roman" w:cs="Times New Roman"/>
+          <w:color w:val="000000" w:themeColor="text1"/>
+        </w:rPr>
+        <w:lastRenderedPageBreak/>
         <w:t>Advantage:</w:t>
       </w:r>
     </w:p>
@@ -2796,10 +2878,53 @@
     </w:p>
     <w:p>
       <w:pPr>
+        <w:pStyle w:val="ListParagraph"/>
+        <w:numPr>
+          <w:ilvl w:val="0"/>
+          <w:numId w:val="5"/>
+        </w:numPr>
+        <w:spacing w:after="0" w:line="360" w:lineRule="auto"/>
+        <w:jc w:val="both"/>
+        <w:rPr>
+          <w:rFonts w:ascii="Times New Roman" w:hAnsi="Times New Roman" w:cs="Times New Roman"/>
+          <w:color w:val="000000" w:themeColor="text1"/>
+        </w:rPr>
+      </w:pPr>
+      <w:r>
+        <w:rPr>
+          <w:rFonts w:ascii="Times New Roman" w:hAnsi="Times New Roman" w:cs="Times New Roman"/>
+          <w:color w:val="000000" w:themeColor="text1"/>
+        </w:rPr>
+        <w:t xml:space="preserve">Though it is much slower but the kernel trick makes it very useful finding the </w:t>
+      </w:r>
+      <w:r>
+        <w:rPr>
+          <w:rFonts w:ascii="Times New Roman" w:hAnsi="Times New Roman" w:cs="Times New Roman"/>
+          <w:color w:val="000000" w:themeColor="text1"/>
+        </w:rPr>
+        <w:t>non-linearity</w:t>
+      </w:r>
+      <w:r>
+        <w:rPr>
+          <w:rFonts w:ascii="Times New Roman" w:hAnsi="Times New Roman" w:cs="Times New Roman"/>
+          <w:color w:val="000000" w:themeColor="text1"/>
+        </w:rPr>
+        <w:t xml:space="preserve"> in the data.</w:t>
+      </w:r>
+    </w:p>
+    <w:p>
+      <w:pPr>
         <w:pStyle w:val="Heading3"/>
-      </w:pPr>
-      <w:r>
-        <w:lastRenderedPageBreak/>
+        <w:rPr>
+          <w:rFonts w:ascii="Times New Roman" w:hAnsi="Times New Roman" w:cs="Times New Roman"/>
+          <w:color w:val="000000" w:themeColor="text1"/>
+        </w:rPr>
+      </w:pPr>
+      <w:r>
+        <w:rPr>
+          <w:rFonts w:ascii="Times New Roman" w:hAnsi="Times New Roman" w:cs="Times New Roman"/>
+          <w:color w:val="000000" w:themeColor="text1"/>
+        </w:rPr>
         <w:t>Disadvantage:</w:t>
       </w:r>
     </w:p>
@@ -2822,7 +2947,21 @@
           <w:rFonts w:ascii="Times New Roman" w:hAnsi="Times New Roman" w:cs="Times New Roman"/>
           <w:color w:val="000000" w:themeColor="text1"/>
         </w:rPr>
-        <w:t>Memory-intensive, hard to interpret, and kind of annoying to run and tune</w:t>
+        <w:t>Memory-intensive</w:t>
+      </w:r>
+      <w:r>
+        <w:rPr>
+          <w:rFonts w:ascii="Times New Roman" w:hAnsi="Times New Roman" w:cs="Times New Roman"/>
+          <w:color w:val="000000" w:themeColor="text1"/>
+        </w:rPr>
+        <w:t xml:space="preserve"> to train thus large time to train and tune the model, hard to int</w:t>
+      </w:r>
+      <w:r>
+        <w:rPr>
+          <w:rFonts w:ascii="Times New Roman" w:hAnsi="Times New Roman" w:cs="Times New Roman"/>
+          <w:color w:val="000000" w:themeColor="text1"/>
+        </w:rPr>
+        <w:t>erpret and understand how the model has been trained based on the features values.</w:t>
       </w:r>
     </w:p>
     <w:p>
@@ -2851,21 +2990,7 @@
           <w:rFonts w:ascii="Times New Roman" w:hAnsi="Times New Roman" w:cs="Times New Roman"/>
           <w:color w:val="000000" w:themeColor="text1"/>
         </w:rPr>
-        <w:t xml:space="preserve">ch lies in choice of the kernel and </w:t>
-      </w:r>
-      <w:r>
-        <w:rPr>
-          <w:rFonts w:ascii="Times New Roman" w:hAnsi="Times New Roman" w:cs="Times New Roman"/>
-          <w:color w:val="000000" w:themeColor="text1"/>
-        </w:rPr>
-        <w:t>selection of the kernel function parameters</w:t>
-      </w:r>
-      <w:r>
-        <w:rPr>
-          <w:rFonts w:ascii="Times New Roman" w:hAnsi="Times New Roman" w:cs="Times New Roman"/>
-          <w:color w:val="000000" w:themeColor="text1"/>
-        </w:rPr>
-        <w:t>.</w:t>
+        <w:t>ch lies in choice of the kernel and selection of the kernel function parameters.</w:t>
       </w:r>
     </w:p>
     <w:tbl>
@@ -2876,7 +3001,6 @@
         <w:tblCellMar>
           <w:top w:w="138" w:type="dxa"/>
           <w:left w:w="112" w:type="dxa"/>
-          <w:bottom w:w="0" w:type="dxa"/>
           <w:right w:w="115" w:type="dxa"/>
         </w:tblCellMar>
         <w:tblLook w:val="04A0" w:firstRow="1" w:lastRow="0" w:firstColumn="1" w:lastColumn="0" w:noHBand="0" w:noVBand="1"/>
@@ -3549,8 +3673,16 @@
     <w:p>
       <w:pPr>
         <w:pStyle w:val="Heading1"/>
-      </w:pPr>
-      <w:r>
+        <w:rPr>
+          <w:rFonts w:ascii="Times New Roman" w:hAnsi="Times New Roman" w:cs="Times New Roman"/>
+          <w:color w:val="000000" w:themeColor="text1"/>
+        </w:rPr>
+      </w:pPr>
+      <w:r>
+        <w:rPr>
+          <w:rFonts w:ascii="Times New Roman" w:hAnsi="Times New Roman" w:cs="Times New Roman"/>
+          <w:color w:val="000000" w:themeColor="text1"/>
+        </w:rPr>
         <w:t xml:space="preserve">5. Choosing the Best Model </w:t>
       </w:r>
     </w:p>
@@ -3560,53 +3692,55 @@
         <w:jc w:val="both"/>
         <w:rPr>
           <w:rFonts w:ascii="Times New Roman" w:hAnsi="Times New Roman" w:cs="Times New Roman"/>
-        </w:rPr>
-      </w:pPr>
-      <w:r>
-        <w:rPr>
-          <w:rFonts w:ascii="Times New Roman" w:hAnsi="Times New Roman" w:cs="Times New Roman"/>
-        </w:rPr>
-        <w:t>The</w:t>
-      </w:r>
-      <w:r>
-        <w:rPr>
-          <w:rFonts w:ascii="Times New Roman" w:hAnsi="Times New Roman" w:cs="Times New Roman"/>
-        </w:rPr>
-        <w:t xml:space="preserve"> best model</w:t>
-      </w:r>
-      <w:r>
-        <w:rPr>
-          <w:rFonts w:ascii="Times New Roman" w:hAnsi="Times New Roman" w:cs="Times New Roman"/>
+          <w:color w:val="000000" w:themeColor="text1"/>
+        </w:rPr>
+      </w:pPr>
+      <w:r>
+        <w:rPr>
+          <w:rFonts w:ascii="Times New Roman" w:hAnsi="Times New Roman" w:cs="Times New Roman"/>
+          <w:color w:val="000000" w:themeColor="text1"/>
+        </w:rPr>
+        <w:t>The best model</w:t>
+      </w:r>
+      <w:r>
+        <w:rPr>
+          <w:rFonts w:ascii="Times New Roman" w:hAnsi="Times New Roman" w:cs="Times New Roman"/>
+          <w:color w:val="000000" w:themeColor="text1"/>
         </w:rPr>
         <w:t xml:space="preserve"> of choice</w:t>
       </w:r>
       <w:r>
         <w:rPr>
           <w:rFonts w:ascii="Times New Roman" w:hAnsi="Times New Roman" w:cs="Times New Roman"/>
+          <w:color w:val="000000" w:themeColor="text1"/>
         </w:rPr>
         <w:t xml:space="preserve"> is Support Vector Machine. The other </w:t>
       </w:r>
       <w:r>
         <w:rPr>
           <w:rFonts w:ascii="Times New Roman" w:hAnsi="Times New Roman" w:cs="Times New Roman"/>
+          <w:color w:val="000000" w:themeColor="text1"/>
         </w:rPr>
         <w:t>algorithms</w:t>
       </w:r>
       <w:r>
         <w:rPr>
           <w:rFonts w:ascii="Times New Roman" w:hAnsi="Times New Roman" w:cs="Times New Roman"/>
+          <w:color w:val="000000" w:themeColor="text1"/>
         </w:rPr>
         <w:t xml:space="preserve"> </w:t>
       </w:r>
       <w:r>
         <w:rPr>
           <w:rFonts w:ascii="Times New Roman" w:hAnsi="Times New Roman" w:cs="Times New Roman"/>
+          <w:color w:val="000000" w:themeColor="text1"/>
         </w:rPr>
         <w:t xml:space="preserve">trailed </w:t>
       </w:r>
       <w:r>
         <w:rPr>
           <w:rFonts w:ascii="Times New Roman" w:hAnsi="Times New Roman" w:cs="Times New Roman"/>
+          <w:color w:val="000000" w:themeColor="text1"/>
         </w:rPr>
         <w:t xml:space="preserve">performed poorly with increasing training set sizes compared to SVM. </w:t>
       </w:r>
@@ -3622,49 +3756,29 @@
         <w:jc w:val="both"/>
         <w:rPr>
           <w:rFonts w:ascii="Times New Roman" w:hAnsi="Times New Roman" w:cs="Times New Roman"/>
-        </w:rPr>
-      </w:pPr>
-      <w:r>
-        <w:rPr>
-          <w:rFonts w:ascii="Times New Roman" w:hAnsi="Times New Roman" w:cs="Times New Roman"/>
+          <w:color w:val="000000" w:themeColor="text1"/>
+        </w:rPr>
+      </w:pPr>
+      <w:r>
+        <w:rPr>
+          <w:rFonts w:ascii="Times New Roman" w:hAnsi="Times New Roman" w:cs="Times New Roman"/>
+          <w:color w:val="000000" w:themeColor="text1"/>
         </w:rPr>
         <w:t xml:space="preserve">The Gaussian Naive Bayes had a very </w:t>
       </w:r>
       <w:r>
         <w:rPr>
           <w:rFonts w:ascii="Times New Roman" w:hAnsi="Times New Roman" w:cs="Times New Roman"/>
+          <w:color w:val="000000" w:themeColor="text1"/>
         </w:rPr>
         <w:t>fast</w:t>
       </w:r>
       <w:r>
         <w:rPr>
           <w:rFonts w:ascii="Times New Roman" w:hAnsi="Times New Roman" w:cs="Times New Roman"/>
-        </w:rPr>
-        <w:t xml:space="preserve"> and simple training and predic</w:t>
-      </w:r>
-      <w:r>
-        <w:rPr>
-          <w:rFonts w:ascii="Times New Roman" w:hAnsi="Times New Roman" w:cs="Times New Roman"/>
-        </w:rPr>
-        <w:t>ting time, but yielded a lower</w:t>
-      </w:r>
-      <w:r>
-        <w:rPr>
-          <w:rFonts w:ascii="Times New Roman" w:hAnsi="Times New Roman" w:cs="Times New Roman"/>
-        </w:rPr>
-        <w:t xml:space="preserve"> F1 score compared to SVM and </w:t>
-      </w:r>
-      <w:r>
-        <w:rPr>
-          <w:rFonts w:ascii="Times New Roman" w:hAnsi="Times New Roman" w:cs="Times New Roman"/>
-        </w:rPr>
-        <w:t xml:space="preserve">even they do not have </w:t>
-      </w:r>
-      <w:r>
-        <w:rPr>
-          <w:rFonts w:ascii="Times New Roman" w:hAnsi="Times New Roman" w:cs="Times New Roman"/>
-        </w:rPr>
-        <w:t>a good tuning potential.</w:t>
+          <w:color w:val="000000" w:themeColor="text1"/>
+        </w:rPr>
+        <w:t xml:space="preserve"> and simple training and predicting time, but yielded a lower F1 score compared to SVM and even they do not have a good tuning potential.</w:t>
       </w:r>
     </w:p>
     <w:p>
@@ -3678,11 +3792,13 @@
         <w:jc w:val="both"/>
         <w:rPr>
           <w:rFonts w:ascii="Times New Roman" w:hAnsi="Times New Roman" w:cs="Times New Roman"/>
-        </w:rPr>
-      </w:pPr>
-      <w:r>
-        <w:rPr>
-          <w:rFonts w:ascii="Times New Roman" w:hAnsi="Times New Roman" w:cs="Times New Roman"/>
+          <w:color w:val="000000" w:themeColor="text1"/>
+        </w:rPr>
+      </w:pPr>
+      <w:r>
+        <w:rPr>
+          <w:rFonts w:ascii="Times New Roman" w:hAnsi="Times New Roman" w:cs="Times New Roman"/>
+          <w:color w:val="000000" w:themeColor="text1"/>
         </w:rPr>
         <w:t xml:space="preserve">The Random Forest Classifier had a much longer training time than SVM as a function of the number of trees and also has a lower F1 score. </w:t>
       </w:r>
@@ -3698,37 +3814,41 @@
         <w:jc w:val="both"/>
         <w:rPr>
           <w:rFonts w:ascii="Times New Roman" w:hAnsi="Times New Roman" w:cs="Times New Roman"/>
-        </w:rPr>
-      </w:pPr>
-      <w:r>
-        <w:rPr>
-          <w:rFonts w:ascii="Times New Roman" w:hAnsi="Times New Roman" w:cs="Times New Roman"/>
+          <w:color w:val="000000" w:themeColor="text1"/>
+        </w:rPr>
+      </w:pPr>
+      <w:r>
+        <w:rPr>
+          <w:rFonts w:ascii="Times New Roman" w:hAnsi="Times New Roman" w:cs="Times New Roman"/>
+          <w:color w:val="000000" w:themeColor="text1"/>
         </w:rPr>
         <w:t xml:space="preserve">SVM has a costly training time where the training time essentially doubles with each additional hundred </w:t>
       </w:r>
-      <w:proofErr w:type="gramStart"/>
-      <w:r>
-        <w:rPr>
-          <w:rFonts w:ascii="Times New Roman" w:hAnsi="Times New Roman" w:cs="Times New Roman"/>
-        </w:rPr>
-        <w:t>dataset</w:t>
-      </w:r>
-      <w:proofErr w:type="gramEnd"/>
-      <w:r>
-        <w:rPr>
-          <w:rFonts w:ascii="Times New Roman" w:hAnsi="Times New Roman" w:cs="Times New Roman"/>
+      <w:r>
+        <w:rPr>
+          <w:rFonts w:ascii="Times New Roman" w:hAnsi="Times New Roman" w:cs="Times New Roman"/>
+          <w:color w:val="000000" w:themeColor="text1"/>
+        </w:rPr>
+        <w:t>datasets</w:t>
+      </w:r>
+      <w:r>
+        <w:rPr>
+          <w:rFonts w:ascii="Times New Roman" w:hAnsi="Times New Roman" w:cs="Times New Roman"/>
+          <w:color w:val="000000" w:themeColor="text1"/>
         </w:rPr>
         <w:t xml:space="preserve">, it has a high performance that can handle large datasets well that are also unbalanced. </w:t>
       </w:r>
       <w:r>
         <w:rPr>
           <w:rFonts w:ascii="Times New Roman" w:hAnsi="Times New Roman" w:cs="Times New Roman"/>
+          <w:color w:val="000000" w:themeColor="text1"/>
         </w:rPr>
         <w:t>SVMs can employ the use of kernels to fit the data in a higher dimensional space to</w:t>
       </w:r>
       <w:r>
         <w:rPr>
           <w:rFonts w:ascii="Times New Roman" w:hAnsi="Times New Roman" w:cs="Times New Roman"/>
+          <w:color w:val="000000" w:themeColor="text1"/>
         </w:rPr>
         <w:t xml:space="preserve">o using </w:t>
       </w:r>
@@ -3736,14 +3856,119 @@
         <w:rPr>
           <w:rFonts w:ascii="Times New Roman" w:hAnsi="Times New Roman" w:cs="Times New Roman"/>
           <w:b/>
+          <w:color w:val="000000" w:themeColor="text1"/>
         </w:rPr>
         <w:t>kernel tricks</w:t>
       </w:r>
       <w:r>
         <w:rPr>
           <w:rFonts w:ascii="Times New Roman" w:hAnsi="Times New Roman" w:cs="Times New Roman"/>
+          <w:color w:val="000000" w:themeColor="text1"/>
         </w:rPr>
         <w:t>.</w:t>
+      </w:r>
+    </w:p>
+    <w:p>
+      <w:pPr>
+        <w:spacing w:line="360" w:lineRule="auto"/>
+        <w:ind w:left="0" w:firstLine="0"/>
+        <w:jc w:val="both"/>
+        <w:rPr>
+          <w:rFonts w:ascii="Times New Roman" w:hAnsi="Times New Roman" w:cs="Times New Roman"/>
+          <w:color w:val="000000" w:themeColor="text1"/>
+          <w:sz w:val="24"/>
+        </w:rPr>
+      </w:pPr>
+      <w:r>
+        <w:rPr>
+          <w:rFonts w:ascii="Times New Roman" w:hAnsi="Times New Roman" w:cs="Times New Roman"/>
+          <w:color w:val="000000" w:themeColor="text1"/>
+          <w:szCs w:val="21"/>
+          <w:shd w:val="clear" w:color="auto" w:fill="FFFFFF"/>
+        </w:rPr>
+        <w:lastRenderedPageBreak/>
+        <w:t>F</w:t>
+      </w:r>
+      <w:r>
+        <w:rPr>
+          <w:rFonts w:ascii="Times New Roman" w:hAnsi="Times New Roman" w:cs="Times New Roman"/>
+          <w:color w:val="000000" w:themeColor="text1"/>
+          <w:szCs w:val="21"/>
+          <w:shd w:val="clear" w:color="auto" w:fill="FFFFFF"/>
+        </w:rPr>
+        <w:t xml:space="preserve">or example, I might say that many students who pass have parents who went to college, live near the school, don't have full-time jobs, </w:t>
+      </w:r>
+      <w:r>
+        <w:rPr>
+          <w:rFonts w:ascii="Times New Roman" w:hAnsi="Times New Roman" w:cs="Times New Roman"/>
+          <w:color w:val="000000" w:themeColor="text1"/>
+          <w:szCs w:val="21"/>
+          <w:shd w:val="clear" w:color="auto" w:fill="FFFFFF"/>
+        </w:rPr>
+        <w:t xml:space="preserve">do self-study for </w:t>
+      </w:r>
+      <w:r>
+        <w:rPr>
+          <w:rFonts w:ascii="Times New Roman" w:hAnsi="Times New Roman" w:cs="Times New Roman"/>
+          <w:color w:val="000000" w:themeColor="text1"/>
+          <w:szCs w:val="21"/>
+          <w:shd w:val="clear" w:color="auto" w:fill="FFFFFF"/>
+        </w:rPr>
+        <w:t>at least</w:t>
+      </w:r>
+      <w:r>
+        <w:rPr>
+          <w:rFonts w:ascii="Times New Roman" w:hAnsi="Times New Roman" w:cs="Times New Roman"/>
+          <w:color w:val="000000" w:themeColor="text1"/>
+          <w:szCs w:val="21"/>
+          <w:shd w:val="clear" w:color="auto" w:fill="FFFFFF"/>
+        </w:rPr>
+        <w:t xml:space="preserve"> 3 hours a day, etc. </w:t>
+      </w:r>
+      <w:r>
+        <w:rPr>
+          <w:rFonts w:ascii="Times New Roman" w:hAnsi="Times New Roman" w:cs="Times New Roman"/>
+          <w:color w:val="000000" w:themeColor="text1"/>
+          <w:szCs w:val="21"/>
+          <w:shd w:val="clear" w:color="auto" w:fill="FFFFFF"/>
+        </w:rPr>
+        <w:t>A</w:t>
+      </w:r>
+      <w:r>
+        <w:rPr>
+          <w:rFonts w:ascii="Times New Roman" w:hAnsi="Times New Roman" w:cs="Times New Roman"/>
+          <w:color w:val="000000" w:themeColor="text1"/>
+          <w:szCs w:val="21"/>
+          <w:shd w:val="clear" w:color="auto" w:fill="FFFFFF"/>
+        </w:rPr>
+        <w:t xml:space="preserve"> typical student who fails will have a full-time job, etc. The SVM algorithm will draw curves around these groups to separate them</w:t>
+      </w:r>
+      <w:r>
+        <w:rPr>
+          <w:rFonts w:ascii="Times New Roman" w:hAnsi="Times New Roman" w:cs="Times New Roman"/>
+          <w:color w:val="000000" w:themeColor="text1"/>
+          <w:szCs w:val="21"/>
+          <w:shd w:val="clear" w:color="auto" w:fill="FFFFFF"/>
+        </w:rPr>
+        <w:t xml:space="preserve"> i.e. a boundary </w:t>
+      </w:r>
+      <w:r>
+        <w:rPr>
+          <w:rFonts w:ascii="Times New Roman" w:hAnsi="Times New Roman" w:cs="Times New Roman"/>
+          <w:color w:val="000000" w:themeColor="text1"/>
+          <w:szCs w:val="21"/>
+          <w:shd w:val="clear" w:color="auto" w:fill="FFFFFF"/>
+        </w:rPr>
+        <w:t>separating</w:t>
+      </w:r>
+      <w:r>
+        <w:rPr>
+          <w:rFonts w:ascii="Times New Roman" w:hAnsi="Times New Roman" w:cs="Times New Roman"/>
+          <w:color w:val="000000" w:themeColor="text1"/>
+          <w:szCs w:val="21"/>
+          <w:shd w:val="clear" w:color="auto" w:fill="FFFFFF"/>
+        </w:rPr>
+        <w:t xml:space="preserve"> the two type of students to which either side will be different group of students.</w:t>
       </w:r>
     </w:p>
     <w:p>
@@ -3752,89 +3977,138 @@
         <w:jc w:val="both"/>
         <w:rPr>
           <w:rFonts w:ascii="Times New Roman" w:hAnsi="Times New Roman" w:cs="Times New Roman"/>
-        </w:rPr>
-      </w:pPr>
-      <w:r>
-        <w:rPr>
-          <w:rFonts w:ascii="Times New Roman" w:hAnsi="Times New Roman" w:cs="Times New Roman"/>
-        </w:rPr>
-        <w:t>Support Vector Machines are based on the concept of decision lines t</w:t>
-      </w:r>
-      <w:r>
-        <w:rPr>
-          <w:rFonts w:ascii="Times New Roman" w:hAnsi="Times New Roman" w:cs="Times New Roman"/>
-        </w:rPr>
-        <w:t xml:space="preserve">hat define decision boundaries. i.e. </w:t>
-      </w:r>
-      <w:r>
-        <w:rPr>
-          <w:rFonts w:ascii="Times New Roman" w:hAnsi="Times New Roman" w:cs="Times New Roman"/>
-          <w:color w:val="333333"/>
+          <w:color w:val="000000" w:themeColor="text1"/>
+        </w:rPr>
+      </w:pPr>
+      <w:r>
+        <w:rPr>
+          <w:rFonts w:ascii="Times New Roman" w:hAnsi="Times New Roman" w:cs="Times New Roman"/>
+          <w:color w:val="000000" w:themeColor="text1"/>
+        </w:rPr>
+        <w:t xml:space="preserve">Support Vector Machines are based on the concept of decision lines that define decision boundaries. i.e. </w:t>
+      </w:r>
+      <w:r>
+        <w:rPr>
+          <w:rFonts w:ascii="Times New Roman" w:hAnsi="Times New Roman" w:cs="Times New Roman"/>
+          <w:color w:val="000000" w:themeColor="text1"/>
           <w:sz w:val="23"/>
           <w:szCs w:val="23"/>
         </w:rPr>
-        <w:t>it involves finding the hyperplane (line in 2D, plane in 3D and hyperplane in higher dimensions.</w:t>
-      </w:r>
-      <w:r>
-        <w:rPr>
-          <w:rStyle w:val="apple-converted-space"/>
-          <w:rFonts w:ascii="Times New Roman" w:hAnsi="Times New Roman" w:cs="Times New Roman"/>
-          <w:color w:val="333333"/>
+        <w:t>it involves finding the hyperplane</w:t>
+      </w:r>
+      <w:r>
+        <w:rPr>
+          <w:rFonts w:ascii="Times New Roman" w:hAnsi="Times New Roman" w:cs="Times New Roman"/>
+          <w:color w:val="000000" w:themeColor="text1"/>
           <w:sz w:val="23"/>
           <w:szCs w:val="23"/>
         </w:rPr>
-        <w:t> </w:t>
-      </w:r>
-      <w:r>
-        <w:rPr>
-          <w:rStyle w:val="apple-converted-space"/>
-          <w:rFonts w:ascii="Times New Roman" w:hAnsi="Times New Roman" w:cs="Times New Roman"/>
-          <w:color w:val="333333"/>
+        <w:t xml:space="preserve"> or curves</w:t>
+      </w:r>
+      <w:r>
+        <w:rPr>
+          <w:rFonts w:ascii="Times New Roman" w:hAnsi="Times New Roman" w:cs="Times New Roman"/>
+          <w:color w:val="000000" w:themeColor="text1"/>
           <w:sz w:val="23"/>
           <w:szCs w:val="23"/>
         </w:rPr>
-        <w:t xml:space="preserve">These decision boundaries as called as </w:t>
-      </w:r>
-      <w:proofErr w:type="spellStart"/>
-      <w:r>
-        <w:rPr>
-          <w:rStyle w:val="apple-converted-space"/>
-          <w:rFonts w:ascii="Times New Roman" w:hAnsi="Times New Roman" w:cs="Times New Roman"/>
-          <w:b/>
-          <w:color w:val="333333"/>
+        <w:t xml:space="preserve"> (</w:t>
+      </w:r>
+      <w:r>
+        <w:rPr>
+          <w:rFonts w:ascii="Times New Roman" w:hAnsi="Times New Roman" w:cs="Times New Roman"/>
+          <w:color w:val="000000" w:themeColor="text1"/>
           <w:sz w:val="23"/>
           <w:szCs w:val="23"/>
         </w:rPr>
-        <w:t>HyperPlanes</w:t>
-      </w:r>
-      <w:proofErr w:type="spellEnd"/>
-      <w:r>
-        <w:rPr>
-          <w:rStyle w:val="apple-converted-space"/>
-          <w:rFonts w:ascii="Times New Roman" w:hAnsi="Times New Roman" w:cs="Times New Roman"/>
-          <w:color w:val="333333"/>
+        <w:t>curve</w:t>
+      </w:r>
+      <w:r>
+        <w:rPr>
+          <w:rFonts w:ascii="Times New Roman" w:hAnsi="Times New Roman" w:cs="Times New Roman"/>
+          <w:color w:val="000000" w:themeColor="text1"/>
           <w:sz w:val="23"/>
           <w:szCs w:val="23"/>
         </w:rPr>
+        <w:t xml:space="preserve"> in 2D, plane in 3D and hyperplane in higher dimensions</w:t>
+      </w:r>
+      <w:r>
+        <w:rPr>
+          <w:rFonts w:ascii="Times New Roman" w:hAnsi="Times New Roman" w:cs="Times New Roman"/>
+          <w:color w:val="000000" w:themeColor="text1"/>
+          <w:sz w:val="23"/>
+          <w:szCs w:val="23"/>
+        </w:rPr>
+        <w:t>)</w:t>
+      </w:r>
+      <w:r>
+        <w:rPr>
+          <w:rFonts w:ascii="Times New Roman" w:hAnsi="Times New Roman" w:cs="Times New Roman"/>
+          <w:color w:val="000000" w:themeColor="text1"/>
+          <w:sz w:val="23"/>
+          <w:szCs w:val="23"/>
+        </w:rPr>
+        <w:t>.</w:t>
+      </w:r>
+      <w:r>
+        <w:rPr>
+          <w:rStyle w:val="apple-converted-space"/>
+          <w:rFonts w:ascii="Times New Roman" w:hAnsi="Times New Roman" w:cs="Times New Roman"/>
+          <w:color w:val="000000" w:themeColor="text1"/>
+          <w:sz w:val="23"/>
+          <w:szCs w:val="23"/>
+        </w:rPr>
+        <w:t> </w:t>
+      </w:r>
+      <w:r>
+        <w:rPr>
+          <w:rStyle w:val="apple-converted-space"/>
+          <w:rFonts w:ascii="Times New Roman" w:hAnsi="Times New Roman" w:cs="Times New Roman"/>
+          <w:color w:val="000000" w:themeColor="text1"/>
+          <w:sz w:val="23"/>
+          <w:szCs w:val="23"/>
+        </w:rPr>
+        <w:t xml:space="preserve">These decision boundaries as called as </w:t>
+      </w:r>
+      <w:r>
+        <w:rPr>
+          <w:rStyle w:val="apple-converted-space"/>
+          <w:rFonts w:ascii="Times New Roman" w:hAnsi="Times New Roman" w:cs="Times New Roman"/>
+          <w:b/>
+          <w:color w:val="000000" w:themeColor="text1"/>
+          <w:sz w:val="23"/>
+          <w:szCs w:val="23"/>
+        </w:rPr>
+        <w:t>Hyperplanes</w:t>
+      </w:r>
+      <w:r>
+        <w:rPr>
+          <w:rStyle w:val="apple-converted-space"/>
+          <w:rFonts w:ascii="Times New Roman" w:hAnsi="Times New Roman" w:cs="Times New Roman"/>
+          <w:color w:val="000000" w:themeColor="text1"/>
+          <w:sz w:val="23"/>
+          <w:szCs w:val="23"/>
+        </w:rPr>
         <w:t xml:space="preserve">. </w:t>
       </w:r>
       <w:r>
         <w:rPr>
           <w:rFonts w:ascii="Times New Roman" w:hAnsi="Times New Roman" w:cs="Times New Roman"/>
+          <w:color w:val="000000" w:themeColor="text1"/>
         </w:rPr>
         <w:t xml:space="preserve">A decision line is one that separates between different sets of objects. In other words, given </w:t>
       </w:r>
-      <w:proofErr w:type="spellStart"/>
-      <w:r>
-        <w:rPr>
-          <w:rFonts w:ascii="Times New Roman" w:hAnsi="Times New Roman" w:cs="Times New Roman"/>
-        </w:rPr>
-        <w:t>labeled</w:t>
-      </w:r>
-      <w:proofErr w:type="spellEnd"/>
-      <w:r>
-        <w:rPr>
-          <w:rFonts w:ascii="Times New Roman" w:hAnsi="Times New Roman" w:cs="Times New Roman"/>
+      <w:r>
+        <w:rPr>
+          <w:rFonts w:ascii="Times New Roman" w:hAnsi="Times New Roman" w:cs="Times New Roman"/>
+          <w:color w:val="000000" w:themeColor="text1"/>
+        </w:rPr>
+        <w:t>labelled</w:t>
+      </w:r>
+      <w:r>
+        <w:rPr>
+          <w:rFonts w:ascii="Times New Roman" w:hAnsi="Times New Roman" w:cs="Times New Roman"/>
+          <w:color w:val="000000" w:themeColor="text1"/>
         </w:rPr>
         <w:t xml:space="preserve"> training data as is in this supervised learning case, the algorithm outputs a clear divide that categorizes new examples. SVM chooses the best decision line or divide where the distance between that line and the nearest observations of differing classes are the largest. This is formally known as achieving the largest </w:t>
       </w:r>
@@ -3842,12 +4116,14 @@
         <w:rPr>
           <w:rFonts w:ascii="Times New Roman" w:hAnsi="Times New Roman" w:cs="Times New Roman"/>
           <w:b/>
+          <w:color w:val="000000" w:themeColor="text1"/>
         </w:rPr>
         <w:t>margin</w:t>
       </w:r>
       <w:r>
         <w:rPr>
           <w:rFonts w:ascii="Times New Roman" w:hAnsi="Times New Roman" w:cs="Times New Roman"/>
+          <w:color w:val="000000" w:themeColor="text1"/>
         </w:rPr>
         <w:t xml:space="preserve">. </w:t>
       </w:r>
@@ -3858,127 +4134,51 @@
         <w:jc w:val="both"/>
         <w:rPr>
           <w:rFonts w:ascii="Times New Roman" w:hAnsi="Times New Roman" w:cs="Times New Roman"/>
-        </w:rPr>
-      </w:pPr>
-      <w:r>
-        <w:rPr>
-          <w:rFonts w:ascii="Times New Roman" w:hAnsi="Times New Roman" w:cs="Times New Roman"/>
-        </w:rPr>
-        <w:lastRenderedPageBreak/>
-        <w:t xml:space="preserve">SVM cannot just classify the linear data but can also deal with highly dimensional data where using the </w:t>
-      </w:r>
-      <w:r>
-        <w:rPr>
-          <w:rFonts w:ascii="Times New Roman" w:hAnsi="Times New Roman" w:cs="Times New Roman"/>
           <w:b/>
-        </w:rPr>
-        <w:t>kernel trick</w:t>
-      </w:r>
-      <w:r>
-        <w:rPr>
-          <w:rFonts w:ascii="Times New Roman" w:hAnsi="Times New Roman" w:cs="Times New Roman"/>
-        </w:rPr>
-        <w:t xml:space="preserve"> the non-linearly (3D) separable problem space is converted to 2D linearly separable problem.</w:t>
-      </w:r>
-    </w:p>
-    <w:p>
-      <w:pPr>
-        <w:spacing w:line="360" w:lineRule="auto"/>
-        <w:jc w:val="both"/>
+          <w:color w:val="000000" w:themeColor="text1"/>
+        </w:rPr>
+      </w:pPr>
+      <w:r>
+        <w:rPr>
+          <w:rFonts w:ascii="Times New Roman" w:hAnsi="Times New Roman" w:cs="Times New Roman"/>
+          <w:color w:val="000000" w:themeColor="text1"/>
+        </w:rPr>
+        <w:t>From the following picture this can be easily depicted that the optimal line that can easily classify the two class labels is the</w:t>
+      </w:r>
+      <w:r>
+        <w:rPr>
+          <w:rFonts w:ascii="Times New Roman" w:hAnsi="Times New Roman" w:cs="Times New Roman"/>
+          <w:color w:val="000000" w:themeColor="text1"/>
+        </w:rPr>
+        <w:t xml:space="preserve"> one passing through the centre.</w:t>
+      </w:r>
+      <w:r>
         <w:rPr>
           <w:rFonts w:ascii="Times New Roman" w:hAnsi="Times New Roman" w:cs="Times New Roman"/>
           <w:b/>
-        </w:rPr>
-      </w:pPr>
-      <w:r>
-        <w:rPr>
-          <w:rFonts w:ascii="Times New Roman" w:hAnsi="Times New Roman" w:cs="Times New Roman"/>
-        </w:rPr>
-        <w:t xml:space="preserve">From the following picture this can be easily depicted that the optimal line that can easily classify the two class labels is the one passing </w:t>
-      </w:r>
-      <w:proofErr w:type="spellStart"/>
-      <w:r>
-        <w:rPr>
-          <w:rFonts w:ascii="Times New Roman" w:hAnsi="Times New Roman" w:cs="Times New Roman"/>
-        </w:rPr>
-        <w:t>thorugh</w:t>
-      </w:r>
-      <w:proofErr w:type="spellEnd"/>
-      <w:r>
-        <w:rPr>
-          <w:rFonts w:ascii="Times New Roman" w:hAnsi="Times New Roman" w:cs="Times New Roman"/>
-        </w:rPr>
-        <w:t xml:space="preserve"> the </w:t>
-      </w:r>
-      <w:proofErr w:type="spellStart"/>
-      <w:r>
-        <w:rPr>
-          <w:rFonts w:ascii="Times New Roman" w:hAnsi="Times New Roman" w:cs="Times New Roman"/>
-        </w:rPr>
-        <w:t>center</w:t>
-      </w:r>
-      <w:proofErr w:type="spellEnd"/>
-      <w:r>
-        <w:rPr>
-          <w:rFonts w:ascii="Times New Roman" w:hAnsi="Times New Roman" w:cs="Times New Roman"/>
+          <w:color w:val="000000" w:themeColor="text1"/>
         </w:rPr>
         <w:t xml:space="preserve"> </w:t>
       </w:r>
-      <w:proofErr w:type="spellStart"/>
-      <w:r>
-        <w:rPr>
-          <w:rFonts w:ascii="Times New Roman" w:hAnsi="Times New Roman" w:cs="Times New Roman"/>
-        </w:rPr>
-        <w:t>i.e</w:t>
-      </w:r>
-      <w:proofErr w:type="spellEnd"/>
-      <w:r>
-        <w:rPr>
-          <w:rFonts w:ascii="Times New Roman" w:hAnsi="Times New Roman" w:cs="Times New Roman"/>
-        </w:rPr>
-        <w:t xml:space="preserve"> </w:t>
-      </w:r>
-      <w:proofErr w:type="spellStart"/>
+      <w:r>
+        <w:rPr>
+          <w:rFonts w:ascii="Times New Roman" w:hAnsi="Times New Roman" w:cs="Times New Roman"/>
+          <w:color w:val="000000" w:themeColor="text1"/>
+        </w:rPr>
+        <w:t>The data points that kind of "support" this hyperplane on either sides are called the "</w:t>
+      </w:r>
       <w:r>
         <w:rPr>
           <w:rFonts w:ascii="Times New Roman" w:hAnsi="Times New Roman" w:cs="Times New Roman"/>
           <w:b/>
-        </w:rPr>
-        <w:t>wx</w:t>
-      </w:r>
-      <w:proofErr w:type="spellEnd"/>
-      <w:r>
-        <w:rPr>
-          <w:rFonts w:ascii="Times New Roman" w:hAnsi="Times New Roman" w:cs="Times New Roman"/>
-          <w:b/>
-        </w:rPr>
-        <w:t xml:space="preserve"> – b=0.</w:t>
-      </w:r>
-    </w:p>
-    <w:p>
-      <w:pPr>
-        <w:spacing w:line="360" w:lineRule="auto"/>
-        <w:jc w:val="both"/>
-        <w:rPr>
-          <w:rFonts w:ascii="Times New Roman" w:hAnsi="Times New Roman" w:cs="Times New Roman"/>
-        </w:rPr>
-      </w:pPr>
-      <w:r>
-        <w:rPr>
-          <w:rFonts w:ascii="Times New Roman" w:hAnsi="Times New Roman" w:cs="Times New Roman"/>
-        </w:rPr>
-        <w:t>The data points that kind of "support" this hyperplane on either sides are called the "</w:t>
-      </w:r>
-      <w:r>
-        <w:rPr>
-          <w:rFonts w:ascii="Times New Roman" w:hAnsi="Times New Roman" w:cs="Times New Roman"/>
-          <w:b/>
+          <w:color w:val="000000" w:themeColor="text1"/>
         </w:rPr>
         <w:t>support vectors</w:t>
       </w:r>
       <w:r>
         <w:rPr>
           <w:rFonts w:ascii="Times New Roman" w:hAnsi="Times New Roman" w:cs="Times New Roman"/>
+          <w:color w:val="000000" w:themeColor="text1"/>
         </w:rPr>
         <w:t>".</w:t>
       </w:r>
@@ -3988,16 +4188,21 @@
         <w:keepNext/>
         <w:spacing w:line="360" w:lineRule="auto"/>
         <w:jc w:val="center"/>
+        <w:rPr>
+          <w:rFonts w:ascii="Times New Roman" w:hAnsi="Times New Roman" w:cs="Times New Roman"/>
+          <w:color w:val="000000" w:themeColor="text1"/>
+        </w:rPr>
       </w:pPr>
       <w:r>
         <w:rPr>
           <w:rFonts w:ascii="Times New Roman" w:hAnsi="Times New Roman" w:cs="Times New Roman"/>
           <w:noProof/>
+          <w:color w:val="000000" w:themeColor="text1"/>
         </w:rPr>
         <w:drawing>
-          <wp:inline distT="0" distB="0" distL="0" distR="0" wp14:anchorId="4E032A22" wp14:editId="6A743071">
-            <wp:extent cx="4621530" cy="4979670"/>
-            <wp:effectExtent l="0" t="0" r="7620" b="0"/>
+          <wp:inline distT="0" distB="0" distL="0" distR="0" wp14:anchorId="69A45443" wp14:editId="60417C1C">
+            <wp:extent cx="3559810" cy="3320035"/>
+            <wp:effectExtent l="0" t="0" r="2540" b="0"/>
             <wp:docPr id="1" name="Picture 1" descr="https://qph.is.quoracdn.net/main-qimg-2ee282b557334f5fe40b6b38ac62c049?convert_to_webp=true"/>
             <wp:cNvGraphicFramePr>
               <a:graphicFrameLocks xmlns:a="http://schemas.openxmlformats.org/drawingml/2006/main" noChangeAspect="1"/>
@@ -4027,7 +4232,7 @@
                   <pic:spPr bwMode="auto">
                     <a:xfrm>
                       <a:off x="0" y="0"/>
-                      <a:ext cx="4621530" cy="4979670"/>
+                      <a:ext cx="3563552" cy="3323525"/>
                     </a:xfrm>
                     <a:prstGeom prst="rect">
                       <a:avLst/>
@@ -4050,30 +4255,57 @@
         <w:jc w:val="center"/>
         <w:rPr>
           <w:rFonts w:ascii="Times New Roman" w:hAnsi="Times New Roman" w:cs="Times New Roman"/>
-        </w:rPr>
-      </w:pPr>
-      <w:r>
+          <w:color w:val="000000" w:themeColor="text1"/>
+        </w:rPr>
+      </w:pPr>
+      <w:r>
+        <w:rPr>
+          <w:rFonts w:ascii="Times New Roman" w:hAnsi="Times New Roman" w:cs="Times New Roman"/>
+          <w:color w:val="000000" w:themeColor="text1"/>
+        </w:rPr>
         <w:t xml:space="preserve">Figure </w:t>
       </w:r>
       <w:r>
+        <w:rPr>
+          <w:rFonts w:ascii="Times New Roman" w:hAnsi="Times New Roman" w:cs="Times New Roman"/>
+          <w:color w:val="000000" w:themeColor="text1"/>
+        </w:rPr>
         <w:fldChar w:fldCharType="begin"/>
       </w:r>
       <w:r>
+        <w:rPr>
+          <w:rFonts w:ascii="Times New Roman" w:hAnsi="Times New Roman" w:cs="Times New Roman"/>
+          <w:color w:val="000000" w:themeColor="text1"/>
+        </w:rPr>
         <w:instrText xml:space="preserve"> SEQ Figure \* ARABIC </w:instrText>
       </w:r>
       <w:r>
+        <w:rPr>
+          <w:rFonts w:ascii="Times New Roman" w:hAnsi="Times New Roman" w:cs="Times New Roman"/>
+          <w:color w:val="000000" w:themeColor="text1"/>
+        </w:rPr>
         <w:fldChar w:fldCharType="separate"/>
       </w:r>
       <w:r>
         <w:rPr>
+          <w:rFonts w:ascii="Times New Roman" w:hAnsi="Times New Roman" w:cs="Times New Roman"/>
           <w:noProof/>
+          <w:color w:val="000000" w:themeColor="text1"/>
         </w:rPr>
         <w:t>1</w:t>
       </w:r>
       <w:r>
+        <w:rPr>
+          <w:rFonts w:ascii="Times New Roman" w:hAnsi="Times New Roman" w:cs="Times New Roman"/>
+          <w:color w:val="000000" w:themeColor="text1"/>
+        </w:rPr>
         <w:fldChar w:fldCharType="end"/>
       </w:r>
       <w:r>
+        <w:rPr>
+          <w:rFonts w:ascii="Times New Roman" w:hAnsi="Times New Roman" w:cs="Times New Roman"/>
+          <w:color w:val="000000" w:themeColor="text1"/>
+        </w:rPr>
         <w:t>. Finding the optimal margin using the support vectors</w:t>
       </w:r>
     </w:p>
@@ -4083,11 +4315,13 @@
         <w:jc w:val="both"/>
         <w:rPr>
           <w:rFonts w:ascii="Times New Roman" w:hAnsi="Times New Roman" w:cs="Times New Roman"/>
-        </w:rPr>
-      </w:pPr>
-      <w:r>
-        <w:rPr>
-          <w:rFonts w:ascii="Times New Roman" w:hAnsi="Times New Roman" w:cs="Times New Roman"/>
+          <w:color w:val="000000" w:themeColor="text1"/>
+        </w:rPr>
+      </w:pPr>
+      <w:r>
+        <w:rPr>
+          <w:rFonts w:ascii="Times New Roman" w:hAnsi="Times New Roman" w:cs="Times New Roman"/>
+          <w:color w:val="000000" w:themeColor="text1"/>
         </w:rPr>
         <w:t>Given the ambitious goal of reaching a 95% graduation rate, this processing time is a small price to pay.</w:t>
       </w:r>
@@ -4107,22 +4341,8 @@
           <w:rFonts w:ascii="Times New Roman" w:hAnsi="Times New Roman" w:cs="Times New Roman"/>
           <w:color w:val="000000" w:themeColor="text1"/>
         </w:rPr>
-        <w:t xml:space="preserve">In our case as we can see there is not much difference in time complexity as we have just 30 features and 300 training data points thus, we can use SVC for the particular problem. As </w:t>
-      </w:r>
-      <w:r>
-        <w:rPr>
-          <w:rFonts w:ascii="Times New Roman" w:hAnsi="Times New Roman" w:cs="Times New Roman"/>
-          <w:color w:val="000000" w:themeColor="text1"/>
-        </w:rPr>
-        <w:t xml:space="preserve">the F1­ Score training and testing quite impressive and quite evidently increasing too which is better than random forest </w:t>
-      </w:r>
-      <w:r>
-        <w:rPr>
-          <w:rFonts w:ascii="Times New Roman" w:hAnsi="Times New Roman" w:cs="Times New Roman"/>
-          <w:color w:val="000000" w:themeColor="text1"/>
-        </w:rPr>
         <w:lastRenderedPageBreak/>
-        <w:t>(testing) though random forest has good training F1­ Score which indicates overfitting thus lead poor F</w:t>
+        <w:t>In our case as we can see there is not much difference in time complexity as we have just 30 features and 300 training data points thus, we can use SVC for the particular problem. As the F1­ Score training and testing quite impressive and quite evidently increasing too which is better than random forest (testing) though random forest has good training F1­ Score which indicates overfitting thus lead poor F</w:t>
       </w:r>
       <w:r>
         <w:rPr>
@@ -4143,14 +4363,7 @@
           <w:rFonts w:ascii="Times New Roman" w:hAnsi="Times New Roman" w:cs="Times New Roman"/>
           <w:color w:val="000000" w:themeColor="text1"/>
         </w:rPr>
-        <w:t xml:space="preserve"> Score (testing), whereas e</w:t>
-      </w:r>
-      <w:r>
-        <w:rPr>
-          <w:rFonts w:ascii="Times New Roman" w:hAnsi="Times New Roman" w:cs="Times New Roman"/>
-          <w:color w:val="000000" w:themeColor="text1"/>
-        </w:rPr>
-        <w:t xml:space="preserve">ven Naive Bayes even do not have such a good F1 ­ Score as compared to SVC. Therefore, SVC is the best choice. </w:t>
+        <w:t xml:space="preserve"> Score (testing), whereas even Naive Bayes even do not have such a good F1 ­ Score as compared to SVC. Therefore, SVC is the best choice. </w:t>
       </w:r>
     </w:p>
     <w:p>
@@ -4170,7 +4383,15 @@
           <w:b/>
           <w:color w:val="000000" w:themeColor="text1"/>
         </w:rPr>
-        <w:t xml:space="preserve">As SVC have 2 </w:t>
+        <w:t>As SVC have 3</w:t>
+      </w:r>
+      <w:r>
+        <w:rPr>
+          <w:rFonts w:ascii="Times New Roman" w:hAnsi="Times New Roman" w:cs="Times New Roman"/>
+          <w:b/>
+          <w:color w:val="000000" w:themeColor="text1"/>
+        </w:rPr>
+        <w:t xml:space="preserve"> </w:t>
       </w:r>
       <w:proofErr w:type="spellStart"/>
       <w:r>
@@ -4188,7 +4409,7 @@
           <w:b/>
           <w:color w:val="000000" w:themeColor="text1"/>
         </w:rPr>
-        <w:t xml:space="preserve"> that can be tuned as well i.e. gamma and c for which </w:t>
+        <w:t xml:space="preserve"> that </w:t>
       </w:r>
       <w:r>
         <w:rPr>
@@ -4196,7 +4417,63 @@
           <w:b/>
           <w:color w:val="000000" w:themeColor="text1"/>
         </w:rPr>
-        <w:t xml:space="preserve">because of </w:t>
+        <w:t xml:space="preserve">can be tuned as well i.e. gamma, </w:t>
+      </w:r>
+      <w:r>
+        <w:rPr>
+          <w:rFonts w:ascii="Times New Roman" w:hAnsi="Times New Roman" w:cs="Times New Roman"/>
+          <w:b/>
+          <w:color w:val="000000" w:themeColor="text1"/>
+        </w:rPr>
+        <w:t>c</w:t>
+      </w:r>
+      <w:r>
+        <w:rPr>
+          <w:rFonts w:ascii="Times New Roman" w:hAnsi="Times New Roman" w:cs="Times New Roman"/>
+          <w:b/>
+          <w:color w:val="000000" w:themeColor="text1"/>
+        </w:rPr>
+        <w:t>,</w:t>
+      </w:r>
+      <w:r>
+        <w:rPr>
+          <w:rFonts w:ascii="Times New Roman" w:hAnsi="Times New Roman" w:cs="Times New Roman"/>
+          <w:b/>
+          <w:color w:val="000000" w:themeColor="text1"/>
+        </w:rPr>
+        <w:t xml:space="preserve"> </w:t>
+      </w:r>
+      <w:r>
+        <w:rPr>
+          <w:rFonts w:ascii="Times New Roman" w:hAnsi="Times New Roman" w:cs="Times New Roman"/>
+          <w:b/>
+          <w:color w:val="000000" w:themeColor="text1"/>
+        </w:rPr>
+        <w:t>kernel</w:t>
+      </w:r>
+      <w:r>
+        <w:rPr>
+          <w:rFonts w:ascii="Times New Roman" w:hAnsi="Times New Roman" w:cs="Times New Roman"/>
+          <w:b/>
+          <w:color w:val="000000" w:themeColor="text1"/>
+        </w:rPr>
+        <w:t xml:space="preserve"> </w:t>
+      </w:r>
+      <w:r>
+        <w:rPr>
+          <w:rFonts w:ascii="Times New Roman" w:hAnsi="Times New Roman" w:cs="Times New Roman"/>
+          <w:b/>
+          <w:color w:val="000000" w:themeColor="text1"/>
+        </w:rPr>
+        <w:t>but because</w:t>
+      </w:r>
+      <w:r>
+        <w:rPr>
+          <w:rFonts w:ascii="Times New Roman" w:hAnsi="Times New Roman" w:cs="Times New Roman"/>
+          <w:b/>
+          <w:color w:val="000000" w:themeColor="text1"/>
+        </w:rPr>
+        <w:t xml:space="preserve"> of </w:t>
       </w:r>
       <w:proofErr w:type="spellStart"/>
       <w:r>
@@ -4230,7 +4507,25 @@
           <w:b/>
           <w:color w:val="000000" w:themeColor="text1"/>
         </w:rPr>
-        <w:t xml:space="preserve"> be tuned.</w:t>
+        <w:t xml:space="preserve"> be tuned thus 2 </w:t>
+      </w:r>
+      <w:proofErr w:type="spellStart"/>
+      <w:r>
+        <w:rPr>
+          <w:rFonts w:ascii="Times New Roman" w:hAnsi="Times New Roman" w:cs="Times New Roman"/>
+          <w:b/>
+          <w:color w:val="000000" w:themeColor="text1"/>
+        </w:rPr>
+        <w:t>Hyperparameters</w:t>
+      </w:r>
+      <w:proofErr w:type="spellEnd"/>
+      <w:r>
+        <w:rPr>
+          <w:rFonts w:ascii="Times New Roman" w:hAnsi="Times New Roman" w:cs="Times New Roman"/>
+          <w:b/>
+          <w:color w:val="000000" w:themeColor="text1"/>
+        </w:rPr>
+        <w:t xml:space="preserve"> gamma and c has been used.</w:t>
       </w:r>
     </w:p>
     <w:p>
@@ -4287,6 +4582,60 @@
           <w:color w:val="000000" w:themeColor="text1"/>
         </w:rPr>
         <w:t xml:space="preserve"> has been used because the data is small and unbalanced.</w:t>
+      </w:r>
+    </w:p>
+    <w:p>
+      <w:pPr>
+        <w:pStyle w:val="HTMLPreformatted"/>
+        <w:shd w:val="clear" w:color="auto" w:fill="FFFFFF"/>
+        <w:wordWrap w:val="0"/>
+        <w:spacing w:line="255" w:lineRule="atLeast"/>
+        <w:textAlignment w:val="baseline"/>
+        <w:rPr>
+          <w:color w:val="000000"/>
+          <w:sz w:val="24"/>
+          <w:szCs w:val="21"/>
+        </w:rPr>
+      </w:pPr>
+      <w:r>
+        <w:rPr>
+          <w:rFonts w:ascii="Times New Roman" w:hAnsi="Times New Roman" w:cs="Times New Roman"/>
+          <w:b/>
+          <w:color w:val="000000" w:themeColor="text1"/>
+        </w:rPr>
+        <w:t xml:space="preserve">What is the model’s final F1 </w:t>
+      </w:r>
+      <w:r>
+        <w:rPr>
+          <w:rFonts w:ascii="Times New Roman" w:hAnsi="Times New Roman" w:cs="Times New Roman"/>
+          <w:b/>
+          <w:color w:val="000000" w:themeColor="text1"/>
+        </w:rPr>
+        <w:t>score?</w:t>
+      </w:r>
+      <w:r>
+        <w:rPr>
+          <w:rFonts w:ascii="Times New Roman" w:hAnsi="Times New Roman" w:cs="Times New Roman"/>
+          <w:b/>
+          <w:color w:val="000000" w:themeColor="text1"/>
+        </w:rPr>
+        <w:t xml:space="preserve"> </w:t>
+      </w:r>
+      <w:r>
+        <w:rPr>
+          <w:rFonts w:ascii="Times New Roman" w:hAnsi="Times New Roman" w:cs="Times New Roman"/>
+          <w:color w:val="000000" w:themeColor="text1"/>
+          <w:sz w:val="24"/>
+        </w:rPr>
+        <w:t>0.</w:t>
+      </w:r>
+      <w:r>
+        <w:rPr>
+          <w:color w:val="000000"/>
+          <w:sz w:val="24"/>
+          <w:szCs w:val="21"/>
+        </w:rPr>
+        <w:t>810924369748</w:t>
       </w:r>
     </w:p>
     <w:p>
@@ -4312,56 +4661,12 @@
         <w:wordWrap w:val="0"/>
         <w:textAlignment w:val="baseline"/>
         <w:rPr>
-          <w:rFonts w:ascii="Courier New" w:eastAsia="Times New Roman" w:hAnsi="Courier New" w:cs="Courier New"/>
-          <w:color w:val="000000"/>
+          <w:rFonts w:ascii="Times New Roman" w:eastAsia="Times New Roman" w:hAnsi="Times New Roman" w:cs="Times New Roman"/>
+          <w:color w:val="000000" w:themeColor="text1"/>
           <w:sz w:val="18"/>
           <w:szCs w:val="18"/>
         </w:rPr>
       </w:pPr>
-      <w:r>
-        <w:rPr>
-          <w:rFonts w:ascii="Times New Roman" w:hAnsi="Times New Roman" w:cs="Times New Roman"/>
-          <w:b/>
-          <w:color w:val="000000" w:themeColor="text1"/>
-        </w:rPr>
-        <w:t>W</w:t>
-      </w:r>
-      <w:r>
-        <w:rPr>
-          <w:rFonts w:ascii="Times New Roman" w:hAnsi="Times New Roman" w:cs="Times New Roman"/>
-          <w:b/>
-          <w:color w:val="000000" w:themeColor="text1"/>
-        </w:rPr>
-        <w:t>hat is the model’s final F1 score</w:t>
-      </w:r>
-      <w:proofErr w:type="gramStart"/>
-      <w:r>
-        <w:rPr>
-          <w:rFonts w:ascii="Times New Roman" w:hAnsi="Times New Roman" w:cs="Times New Roman"/>
-          <w:b/>
-          <w:color w:val="000000" w:themeColor="text1"/>
-        </w:rPr>
-        <w:t>? :</w:t>
-      </w:r>
-      <w:proofErr w:type="gramEnd"/>
-      <w:r>
-        <w:rPr>
-          <w:rFonts w:ascii="Courier New" w:hAnsi="Courier New" w:cs="Courier New"/>
-          <w:color w:val="000000"/>
-          <w:sz w:val="18"/>
-          <w:szCs w:val="18"/>
-        </w:rPr>
-        <w:t xml:space="preserve"> </w:t>
-      </w:r>
-      <w:r>
-        <w:rPr>
-          <w:rFonts w:ascii="Courier New" w:eastAsia="Times New Roman" w:hAnsi="Courier New" w:cs="Courier New"/>
-          <w:color w:val="000000"/>
-          <w:sz w:val="18"/>
-          <w:szCs w:val="18"/>
-        </w:rPr>
-        <w:t>0.821739130435</w:t>
-      </w:r>
     </w:p>
     <w:p>
       <w:pPr>
@@ -4378,10 +4683,10 @@
           <w:noProof/>
         </w:rPr>
         <w:drawing>
-          <wp:inline distT="0" distB="0" distL="0" distR="0" wp14:anchorId="68CC40CB" wp14:editId="2C6D6D19">
-            <wp:extent cx="5796280" cy="1231265"/>
-            <wp:effectExtent l="0" t="0" r="0" b="6985"/>
-            <wp:docPr id="2" name="Picture 2"/>
+          <wp:inline distT="0" distB="0" distL="0" distR="0" wp14:anchorId="29EC3F10" wp14:editId="7D13854D">
+            <wp:extent cx="5796280" cy="1692275"/>
+            <wp:effectExtent l="0" t="0" r="0" b="3175"/>
+            <wp:docPr id="3" name="Picture 3"/>
             <wp:cNvGraphicFramePr>
               <a:graphicFrameLocks xmlns:a="http://schemas.openxmlformats.org/drawingml/2006/main" noChangeAspect="1"/>
             </wp:cNvGraphicFramePr>
@@ -4401,7 +4706,7 @@
                   <pic:spPr>
                     <a:xfrm>
                       <a:off x="0" y="0"/>
-                      <a:ext cx="5796280" cy="1231265"/>
+                      <a:ext cx="5796280" cy="1692275"/>
                     </a:xfrm>
                     <a:prstGeom prst="rect">
                       <a:avLst/>
@@ -4430,6 +4735,10 @@
         </w:rPr>
       </w:pPr>
       <w:r>
+        <w:rPr>
+          <w:rFonts w:ascii="Times New Roman" w:hAnsi="Times New Roman" w:cs="Times New Roman"/>
+          <w:color w:val="000000" w:themeColor="text1"/>
+        </w:rPr>
         <w:t>References:</w:t>
       </w:r>
     </w:p>
@@ -4453,6 +4762,7 @@
           <w:rPr>
             <w:rStyle w:val="Hyperlink"/>
             <w:rFonts w:ascii="Times New Roman" w:hAnsi="Times New Roman" w:cs="Times New Roman"/>
+            <w:color w:val="000000" w:themeColor="text1"/>
           </w:rPr>
           <w:t>http://blog.echen.me/2011/04/27/choosing-a-machine-learning-classifier/</w:t>
         </w:r>
@@ -4478,6 +4788,7 @@
           <w:rPr>
             <w:rStyle w:val="Hyperlink"/>
             <w:rFonts w:ascii="Times New Roman" w:hAnsi="Times New Roman" w:cs="Times New Roman"/>
+            <w:color w:val="000000" w:themeColor="text1"/>
           </w:rPr>
           <w:t>http://www.svms.org/disadvantages.html</w:t>
         </w:r>
@@ -4503,6 +4814,7 @@
           <w:rPr>
             <w:rStyle w:val="Hyperlink"/>
             <w:rFonts w:ascii="Times New Roman" w:hAnsi="Times New Roman" w:cs="Times New Roman"/>
+            <w:color w:val="000000" w:themeColor="text1"/>
           </w:rPr>
           <w:t>http://scikit-learn.org/stable/modules/svm.html</w:t>
         </w:r>
@@ -4519,8 +4831,10 @@
         <w:ind w:right="0"/>
         <w:jc w:val="both"/>
         <w:rPr>
-          <w:rFonts w:ascii="Times New Roman" w:hAnsi="Times New Roman" w:cs="Times New Roman"/>
-          <w:color w:val="000000" w:themeColor="text1"/>
+          <w:rStyle w:val="Hyperlink"/>
+          <w:rFonts w:ascii="Times New Roman" w:hAnsi="Times New Roman" w:cs="Times New Roman"/>
+          <w:color w:val="000000" w:themeColor="text1"/>
+          <w:u w:val="none"/>
         </w:rPr>
       </w:pPr>
       <w:hyperlink r:id="rId10" w:history="1">
@@ -4528,10 +4842,86 @@
           <w:rPr>
             <w:rStyle w:val="Hyperlink"/>
             <w:rFonts w:ascii="Times New Roman" w:hAnsi="Times New Roman" w:cs="Times New Roman"/>
+            <w:color w:val="000000" w:themeColor="text1"/>
           </w:rPr>
           <w:t>https://www.quora.com/What-does-support-vector-machine-SVM-mean-in-laymans-terms</w:t>
         </w:r>
       </w:hyperlink>
+    </w:p>
+    <w:p>
+      <w:pPr>
+        <w:pStyle w:val="ListParagraph"/>
+        <w:numPr>
+          <w:ilvl w:val="0"/>
+          <w:numId w:val="9"/>
+        </w:numPr>
+        <w:spacing w:after="0" w:line="360" w:lineRule="auto"/>
+        <w:ind w:right="0"/>
+        <w:jc w:val="both"/>
+        <w:rPr>
+          <w:rFonts w:ascii="Times New Roman" w:hAnsi="Times New Roman" w:cs="Times New Roman"/>
+          <w:color w:val="000000" w:themeColor="text1"/>
+        </w:rPr>
+      </w:pPr>
+      <w:hyperlink r:id="rId11" w:history="1">
+        <w:r>
+          <w:rPr>
+            <w:rStyle w:val="Hyperlink"/>
+            <w:rFonts w:ascii="Times New Roman" w:hAnsi="Times New Roman" w:cs="Times New Roman"/>
+            <w:color w:val="000000" w:themeColor="text1"/>
+          </w:rPr>
+          <w:t>http://stats.stackexchange.com/questions/22620/how-does-the-kinect-use-random-forests</w:t>
+        </w:r>
+      </w:hyperlink>
+    </w:p>
+    <w:p>
+      <w:pPr>
+        <w:pStyle w:val="ListParagraph"/>
+        <w:numPr>
+          <w:ilvl w:val="0"/>
+          <w:numId w:val="9"/>
+        </w:numPr>
+        <w:spacing w:after="0" w:line="360" w:lineRule="auto"/>
+        <w:ind w:right="0"/>
+        <w:jc w:val="both"/>
+        <w:rPr>
+          <w:rFonts w:ascii="Times New Roman" w:hAnsi="Times New Roman" w:cs="Times New Roman"/>
+          <w:color w:val="000000" w:themeColor="text1"/>
+        </w:rPr>
+      </w:pPr>
+      <w:r>
+        <w:rPr>
+          <w:rFonts w:ascii="Times New Roman" w:hAnsi="Times New Roman" w:cs="Times New Roman"/>
+          <w:color w:val="000000" w:themeColor="text1"/>
+        </w:rPr>
+        <w:t>http://research.microsoft.com/pubs/145347/BodyPartRecognition.pdf</w:t>
+      </w:r>
+    </w:p>
+    <w:p>
+      <w:pPr>
+        <w:pStyle w:val="ListParagraph"/>
+        <w:spacing w:after="0" w:line="360" w:lineRule="auto"/>
+        <w:ind w:right="0" w:firstLine="0"/>
+        <w:jc w:val="both"/>
+        <w:rPr>
+          <w:rFonts w:ascii="Times New Roman" w:hAnsi="Times New Roman" w:cs="Times New Roman"/>
+          <w:color w:val="000000" w:themeColor="text1"/>
+        </w:rPr>
+      </w:pPr>
+      <w:bookmarkStart w:id="0" w:name="_GoBack"/>
+      <w:bookmarkEnd w:id="0"/>
+    </w:p>
+    <w:p>
+      <w:pPr>
+        <w:pStyle w:val="ListParagraph"/>
+        <w:spacing w:after="0" w:line="360" w:lineRule="auto"/>
+        <w:ind w:right="0" w:firstLine="0"/>
+        <w:jc w:val="both"/>
+        <w:rPr>
+          <w:rFonts w:ascii="Times New Roman" w:hAnsi="Times New Roman" w:cs="Times New Roman"/>
+          <w:color w:val="000000" w:themeColor="text1"/>
+        </w:rPr>
+      </w:pPr>
     </w:p>
     <w:p>
       <w:pPr>
@@ -5348,6 +5738,95 @@
     </w:lvl>
   </w:abstractNum>
   <w:abstractNum w:abstractNumId="6" w15:restartNumberingAfterBreak="0">
+    <w:nsid w:val="6605282E"/>
+    <w:multiLevelType w:val="hybridMultilevel"/>
+    <w:tmpl w:val="50A8AA78"/>
+    <w:lvl w:ilvl="0" w:tplc="C49AF99A">
+      <w:start w:val="1"/>
+      <w:numFmt w:val="decimal"/>
+      <w:lvlText w:val="%1."/>
+      <w:lvlJc w:val="left"/>
+      <w:pPr>
+        <w:ind w:left="345" w:hanging="360"/>
+      </w:pPr>
+      <w:rPr>
+        <w:rFonts w:hint="default"/>
+      </w:rPr>
+    </w:lvl>
+    <w:lvl w:ilvl="1" w:tplc="40090019" w:tentative="1">
+      <w:start w:val="1"/>
+      <w:numFmt w:val="lowerLetter"/>
+      <w:lvlText w:val="%2."/>
+      <w:lvlJc w:val="left"/>
+      <w:pPr>
+        <w:ind w:left="1065" w:hanging="360"/>
+      </w:pPr>
+    </w:lvl>
+    <w:lvl w:ilvl="2" w:tplc="4009001B" w:tentative="1">
+      <w:start w:val="1"/>
+      <w:numFmt w:val="lowerRoman"/>
+      <w:lvlText w:val="%3."/>
+      <w:lvlJc w:val="right"/>
+      <w:pPr>
+        <w:ind w:left="1785" w:hanging="180"/>
+      </w:pPr>
+    </w:lvl>
+    <w:lvl w:ilvl="3" w:tplc="4009000F" w:tentative="1">
+      <w:start w:val="1"/>
+      <w:numFmt w:val="decimal"/>
+      <w:lvlText w:val="%4."/>
+      <w:lvlJc w:val="left"/>
+      <w:pPr>
+        <w:ind w:left="2505" w:hanging="360"/>
+      </w:pPr>
+    </w:lvl>
+    <w:lvl w:ilvl="4" w:tplc="40090019" w:tentative="1">
+      <w:start w:val="1"/>
+      <w:numFmt w:val="lowerLetter"/>
+      <w:lvlText w:val="%5."/>
+      <w:lvlJc w:val="left"/>
+      <w:pPr>
+        <w:ind w:left="3225" w:hanging="360"/>
+      </w:pPr>
+    </w:lvl>
+    <w:lvl w:ilvl="5" w:tplc="4009001B" w:tentative="1">
+      <w:start w:val="1"/>
+      <w:numFmt w:val="lowerRoman"/>
+      <w:lvlText w:val="%6."/>
+      <w:lvlJc w:val="right"/>
+      <w:pPr>
+        <w:ind w:left="3945" w:hanging="180"/>
+      </w:pPr>
+    </w:lvl>
+    <w:lvl w:ilvl="6" w:tplc="4009000F" w:tentative="1">
+      <w:start w:val="1"/>
+      <w:numFmt w:val="decimal"/>
+      <w:lvlText w:val="%7."/>
+      <w:lvlJc w:val="left"/>
+      <w:pPr>
+        <w:ind w:left="4665" w:hanging="360"/>
+      </w:pPr>
+    </w:lvl>
+    <w:lvl w:ilvl="7" w:tplc="40090019" w:tentative="1">
+      <w:start w:val="1"/>
+      <w:numFmt w:val="lowerLetter"/>
+      <w:lvlText w:val="%8."/>
+      <w:lvlJc w:val="left"/>
+      <w:pPr>
+        <w:ind w:left="5385" w:hanging="360"/>
+      </w:pPr>
+    </w:lvl>
+    <w:lvl w:ilvl="8" w:tplc="4009001B" w:tentative="1">
+      <w:start w:val="1"/>
+      <w:numFmt w:val="lowerRoman"/>
+      <w:lvlText w:val="%9."/>
+      <w:lvlJc w:val="right"/>
+      <w:pPr>
+        <w:ind w:left="6105" w:hanging="180"/>
+      </w:pPr>
+    </w:lvl>
+  </w:abstractNum>
+  <w:abstractNum w:abstractNumId="7" w15:restartNumberingAfterBreak="0">
     <w:nsid w:val="70413070"/>
     <w:multiLevelType w:val="hybridMultilevel"/>
     <w:tmpl w:val="6C848BAA"/>
@@ -5436,7 +5915,7 @@
       </w:pPr>
     </w:lvl>
   </w:abstractNum>
-  <w:abstractNum w:abstractNumId="7" w15:restartNumberingAfterBreak="0">
+  <w:abstractNum w:abstractNumId="8" w15:restartNumberingAfterBreak="0">
     <w:nsid w:val="745F449E"/>
     <w:multiLevelType w:val="hybridMultilevel"/>
     <w:tmpl w:val="2F764096"/>
@@ -5522,7 +6001,7 @@
       </w:pPr>
     </w:lvl>
   </w:abstractNum>
-  <w:abstractNum w:abstractNumId="8" w15:restartNumberingAfterBreak="0">
+  <w:abstractNum w:abstractNumId="9" w15:restartNumberingAfterBreak="0">
     <w:nsid w:val="784D79C5"/>
     <w:multiLevelType w:val="hybridMultilevel"/>
     <w:tmpl w:val="01F46190"/>
@@ -5611,7 +6090,7 @@
       </w:pPr>
     </w:lvl>
   </w:abstractNum>
-  <w:abstractNum w:abstractNumId="9" w15:restartNumberingAfterBreak="0">
+  <w:abstractNum w:abstractNumId="10" w15:restartNumberingAfterBreak="0">
     <w:nsid w:val="7E0D198A"/>
     <w:multiLevelType w:val="hybridMultilevel"/>
     <w:tmpl w:val="1BF633EC"/>
@@ -5707,28 +6186,31 @@
     <w:abstractNumId w:val="4"/>
   </w:num>
   <w:num w:numId="3">
-    <w:abstractNumId w:val="9"/>
+    <w:abstractNumId w:val="10"/>
   </w:num>
   <w:num w:numId="4">
     <w:abstractNumId w:val="5"/>
   </w:num>
   <w:num w:numId="5">
-    <w:abstractNumId w:val="6"/>
+    <w:abstractNumId w:val="7"/>
   </w:num>
   <w:num w:numId="6">
     <w:abstractNumId w:val="3"/>
   </w:num>
   <w:num w:numId="7">
-    <w:abstractNumId w:val="7"/>
+    <w:abstractNumId w:val="8"/>
   </w:num>
   <w:num w:numId="8">
-    <w:abstractNumId w:val="8"/>
+    <w:abstractNumId w:val="9"/>
   </w:num>
   <w:num w:numId="9">
     <w:abstractNumId w:val="0"/>
   </w:num>
   <w:num w:numId="10">
     <w:abstractNumId w:val="1"/>
+  </w:num>
+  <w:num w:numId="11">
+    <w:abstractNumId w:val="6"/>
   </w:num>
 </w:numbering>
 </file>
@@ -6390,6 +6872,56 @@
       <w:szCs w:val="56"/>
     </w:rPr>
   </w:style>
+  <w:style w:type="paragraph" w:styleId="HTMLPreformatted">
+    <w:name w:val="HTML Preformatted"/>
+    <w:basedOn w:val="Normal"/>
+    <w:link w:val="HTMLPreformattedChar"/>
+    <w:uiPriority w:val="99"/>
+    <w:semiHidden/>
+    <w:unhideWhenUsed/>
+    <w:rsid w:val="008D5779"/>
+    <w:pPr>
+      <w:tabs>
+        <w:tab w:val="left" w:pos="916"/>
+        <w:tab w:val="left" w:pos="1832"/>
+        <w:tab w:val="left" w:pos="2748"/>
+        <w:tab w:val="left" w:pos="3664"/>
+        <w:tab w:val="left" w:pos="4580"/>
+        <w:tab w:val="left" w:pos="5496"/>
+        <w:tab w:val="left" w:pos="6412"/>
+        <w:tab w:val="left" w:pos="7328"/>
+        <w:tab w:val="left" w:pos="8244"/>
+        <w:tab w:val="left" w:pos="9160"/>
+        <w:tab w:val="left" w:pos="10076"/>
+        <w:tab w:val="left" w:pos="10992"/>
+        <w:tab w:val="left" w:pos="11908"/>
+        <w:tab w:val="left" w:pos="12824"/>
+        <w:tab w:val="left" w:pos="13740"/>
+        <w:tab w:val="left" w:pos="14656"/>
+      </w:tabs>
+      <w:spacing w:after="0" w:line="240" w:lineRule="auto"/>
+      <w:ind w:left="0" w:right="0" w:firstLine="0"/>
+    </w:pPr>
+    <w:rPr>
+      <w:rFonts w:ascii="Courier New" w:eastAsia="Times New Roman" w:hAnsi="Courier New" w:cs="Courier New"/>
+      <w:color w:val="auto"/>
+      <w:sz w:val="20"/>
+      <w:szCs w:val="20"/>
+    </w:rPr>
+  </w:style>
+  <w:style w:type="character" w:customStyle="1" w:styleId="HTMLPreformattedChar">
+    <w:name w:val="HTML Preformatted Char"/>
+    <w:basedOn w:val="DefaultParagraphFont"/>
+    <w:link w:val="HTMLPreformatted"/>
+    <w:uiPriority w:val="99"/>
+    <w:semiHidden/>
+    <w:rsid w:val="008D5779"/>
+    <w:rPr>
+      <w:rFonts w:ascii="Courier New" w:eastAsia="Times New Roman" w:hAnsi="Courier New" w:cs="Courier New"/>
+      <w:sz w:val="20"/>
+      <w:szCs w:val="20"/>
+    </w:rPr>
+  </w:style>
 </w:styles>
 </file>
 

</xml_diff>

<commit_message>
P2 - Documentation improved
</commit_message>
<xml_diff>
--- a/p2 - Student Intervention/Udacity_Student_Intervention.docx
+++ b/p2 - Student Intervention/Udacity_Student_Intervention.docx
@@ -713,7 +713,91 @@
           <w:rFonts w:ascii="Times New Roman" w:hAnsi="Times New Roman" w:cs="Times New Roman"/>
           <w:color w:val="000000" w:themeColor="text1"/>
         </w:rPr>
-        <w:t xml:space="preserve">) where c is the number of classes and the n is the number of data points and d is the number of features. It is best used in text classification problems like spam email detection where we need predictions very fast, face recognition etc. But being very simplistic it assumes that all the features are independent of each other thus the prediction results is not very accurate. But it even it does not </w:t>
+        <w:t xml:space="preserve">) where c is the number of classes and the n is the number of data points and d is the number of features. It is best used in text classification problems like spam email detection where we need predictions very fast, face recognition etc. But being very simplistic it assumes that all the features are </w:t>
+      </w:r>
+      <w:r>
+        <w:rPr>
+          <w:rFonts w:ascii="Times New Roman" w:hAnsi="Times New Roman" w:cs="Times New Roman"/>
+          <w:color w:val="000000" w:themeColor="text1"/>
+        </w:rPr>
+        <w:t xml:space="preserve">conditionally </w:t>
+      </w:r>
+      <w:r>
+        <w:rPr>
+          <w:rFonts w:ascii="Times New Roman" w:hAnsi="Times New Roman" w:cs="Times New Roman"/>
+          <w:color w:val="000000" w:themeColor="text1"/>
+        </w:rPr>
+        <w:t>independent</w:t>
+      </w:r>
+      <w:r>
+        <w:rPr>
+          <w:rFonts w:ascii="Times New Roman" w:hAnsi="Times New Roman" w:cs="Times New Roman"/>
+          <w:color w:val="000000" w:themeColor="text1"/>
+        </w:rPr>
+        <w:t xml:space="preserve"> given the target. Example of two conditionally independent variables could be the heights of two chil</w:t>
+      </w:r>
+      <w:r>
+        <w:rPr>
+          <w:rFonts w:ascii="Times New Roman" w:hAnsi="Times New Roman" w:cs="Times New Roman"/>
+          <w:color w:val="000000" w:themeColor="text1"/>
+        </w:rPr>
+        <w:t>dren born in the same year, thei</w:t>
+      </w:r>
+      <w:r>
+        <w:rPr>
+          <w:rFonts w:ascii="Times New Roman" w:hAnsi="Times New Roman" w:cs="Times New Roman"/>
+          <w:color w:val="000000" w:themeColor="text1"/>
+        </w:rPr>
+        <w:t>r heights are correlated</w:t>
+      </w:r>
+      <w:r>
+        <w:rPr>
+          <w:rFonts w:ascii="Times New Roman" w:hAnsi="Times New Roman" w:cs="Times New Roman"/>
+          <w:color w:val="000000" w:themeColor="text1"/>
+        </w:rPr>
+        <w:t xml:space="preserve"> </w:t>
+      </w:r>
+      <w:r>
+        <w:rPr>
+          <w:rFonts w:ascii="Times New Roman" w:hAnsi="Times New Roman" w:cs="Times New Roman"/>
+          <w:color w:val="000000" w:themeColor="text1"/>
+        </w:rPr>
+        <w:t>(as they are both growing up) but conditionally independent given their age (once w</w:t>
+      </w:r>
+      <w:r>
+        <w:rPr>
+          <w:rFonts w:ascii="Times New Roman" w:hAnsi="Times New Roman" w:cs="Times New Roman"/>
+          <w:color w:val="000000" w:themeColor="text1"/>
+        </w:rPr>
+        <w:t>e know the age of the first chi</w:t>
+      </w:r>
+      <w:r>
+        <w:rPr>
+          <w:rFonts w:ascii="Times New Roman" w:hAnsi="Times New Roman" w:cs="Times New Roman"/>
+          <w:color w:val="000000" w:themeColor="text1"/>
+        </w:rPr>
+        <w:t>ld the height of the second child does not provide us with any more information w.r.t the first child’s height)</w:t>
+      </w:r>
+      <w:r>
+        <w:rPr>
+          <w:rFonts w:ascii="Times New Roman" w:hAnsi="Times New Roman" w:cs="Times New Roman"/>
+          <w:color w:val="000000" w:themeColor="text1"/>
+        </w:rPr>
+        <w:t>.</w:t>
+      </w:r>
+      <w:r>
+        <w:rPr>
+          <w:rFonts w:ascii="Times New Roman" w:hAnsi="Times New Roman" w:cs="Times New Roman"/>
+          <w:color w:val="000000" w:themeColor="text1"/>
+        </w:rPr>
+        <w:t xml:space="preserve"> Though, the predictions produced by this model might not be very accurate but the class predictions produced can in fact be quite accurate. </w:t>
+      </w:r>
+      <w:r>
+        <w:rPr>
+          <w:rFonts w:ascii="Times New Roman" w:hAnsi="Times New Roman" w:cs="Times New Roman"/>
+          <w:color w:val="000000" w:themeColor="text1"/>
+        </w:rPr>
+        <w:t xml:space="preserve">But it even it does not </w:t>
       </w:r>
       <w:proofErr w:type="spellStart"/>
       <w:r>
@@ -801,6 +885,74 @@
           <w:color w:val="000000" w:themeColor="text1"/>
         </w:rPr>
         <w:t>If the NB conditional independence assumption actually holds, a Naive Bayes classifier will converge quicker than discriminative models like logistic regression, so you need less training data</w:t>
+      </w:r>
+      <w:r>
+        <w:rPr>
+          <w:rFonts w:ascii="Times New Roman" w:hAnsi="Times New Roman" w:cs="Times New Roman"/>
+          <w:color w:val="000000" w:themeColor="text1"/>
+        </w:rPr>
+        <w:t>.</w:t>
+      </w:r>
+    </w:p>
+    <w:p>
+      <w:pPr>
+        <w:pStyle w:val="ListParagraph"/>
+        <w:numPr>
+          <w:ilvl w:val="0"/>
+          <w:numId w:val="4"/>
+        </w:numPr>
+        <w:spacing w:after="0" w:line="360" w:lineRule="auto"/>
+        <w:jc w:val="both"/>
+        <w:rPr>
+          <w:rFonts w:ascii="Times New Roman" w:hAnsi="Times New Roman" w:cs="Times New Roman"/>
+          <w:color w:val="000000" w:themeColor="text1"/>
+        </w:rPr>
+      </w:pPr>
+      <w:r>
+        <w:rPr>
+          <w:rFonts w:ascii="Times New Roman" w:hAnsi="Times New Roman" w:cs="Times New Roman"/>
+          <w:color w:val="000000" w:themeColor="text1"/>
+        </w:rPr>
+        <w:t xml:space="preserve">In text classification like problems Naïve Bayes is a good approach </w:t>
+      </w:r>
+      <w:r>
+        <w:rPr>
+          <w:rFonts w:ascii="Times New Roman" w:hAnsi="Times New Roman" w:cs="Times New Roman"/>
+          <w:color w:val="000000" w:themeColor="text1"/>
+        </w:rPr>
+        <w:t xml:space="preserve">to go with in examples like to mark an email as spam, or not </w:t>
+      </w:r>
+      <w:proofErr w:type="gramStart"/>
+      <w:r>
+        <w:rPr>
+          <w:rFonts w:ascii="Times New Roman" w:hAnsi="Times New Roman" w:cs="Times New Roman"/>
+          <w:color w:val="000000" w:themeColor="text1"/>
+        </w:rPr>
+        <w:t>spam ?</w:t>
+      </w:r>
+      <w:proofErr w:type="gramEnd"/>
+      <w:r>
+        <w:rPr>
+          <w:rFonts w:ascii="Times New Roman" w:hAnsi="Times New Roman" w:cs="Times New Roman"/>
+          <w:color w:val="000000" w:themeColor="text1"/>
+        </w:rPr>
+        <w:t xml:space="preserve"> Classification of news articles about some topics like sports, politics </w:t>
+      </w:r>
+      <w:proofErr w:type="spellStart"/>
+      <w:r>
+        <w:rPr>
+          <w:rFonts w:ascii="Times New Roman" w:hAnsi="Times New Roman" w:cs="Times New Roman"/>
+          <w:color w:val="000000" w:themeColor="text1"/>
+        </w:rPr>
+        <w:t>etc</w:t>
+      </w:r>
+      <w:proofErr w:type="spellEnd"/>
+      <w:r>
+        <w:rPr>
+          <w:rFonts w:ascii="Times New Roman" w:hAnsi="Times New Roman" w:cs="Times New Roman"/>
+          <w:color w:val="000000" w:themeColor="text1"/>
+        </w:rPr>
+        <w:t xml:space="preserve"> or in sentiment analysis where we want to classify the tweet or any other comment as positive or negative.</w:t>
       </w:r>
     </w:p>
     <w:p>
@@ -1522,6 +1674,7 @@
                 <w:rFonts w:ascii="Times New Roman" w:hAnsi="Times New Roman" w:cs="Times New Roman"/>
                 <w:color w:val="000000" w:themeColor="text1"/>
               </w:rPr>
+              <w:lastRenderedPageBreak/>
               <w:t xml:space="preserve">F1 ­ Score (Testing) </w:t>
             </w:r>
           </w:p>
@@ -1684,15 +1837,7 @@
           <w:rFonts w:ascii="Times New Roman" w:hAnsi="Times New Roman" w:cs="Times New Roman"/>
           <w:color w:val="000000" w:themeColor="text1"/>
         </w:rPr>
-        <w:t xml:space="preserve"> with less number of data points thus, </w:t>
-      </w:r>
-      <w:r>
-        <w:rPr>
-          <w:rFonts w:ascii="Times New Roman" w:hAnsi="Times New Roman" w:cs="Times New Roman"/>
-          <w:color w:val="000000" w:themeColor="text1"/>
-        </w:rPr>
-        <w:lastRenderedPageBreak/>
-        <w:t xml:space="preserve">as it assumes that all the features are mutually exclusive from each other which is not the case all the time, thus resulting in high F1­ Score with less training data where it is more likely to </w:t>
+        <w:t xml:space="preserve"> with less number of data points thus, as it assumes that all the features are mutually exclusive from each other which is not the case all the time, thus resulting in high F1­ Score with less training data where it is more likely to </w:t>
       </w:r>
       <w:proofErr w:type="spellStart"/>
       <w:r>
@@ -1805,7 +1950,54 @@
           <w:szCs w:val="19"/>
           <w:shd w:val="clear" w:color="auto" w:fill="FFFFFF"/>
         </w:rPr>
-        <w:t>The Random Forests algorithm is a good algorithm to use for complex classification tasks. The main advantage of a Random Forests is that the model created can easily be interrupted.</w:t>
+        <w:t>The Random Forests algorithm is a good algorithm to use for complex classification tasks. The main advantage of a Random Forests is that the model cr</w:t>
+      </w:r>
+      <w:r>
+        <w:rPr>
+          <w:rFonts w:ascii="Times New Roman" w:hAnsi="Times New Roman" w:cs="Times New Roman"/>
+          <w:color w:val="000000" w:themeColor="text1"/>
+          <w:szCs w:val="19"/>
+          <w:shd w:val="clear" w:color="auto" w:fill="FFFFFF"/>
+        </w:rPr>
+        <w:t xml:space="preserve">eated can easily be interrupted, that is we can identify the features that drives the model most </w:t>
+      </w:r>
+      <w:proofErr w:type="spellStart"/>
+      <w:r>
+        <w:rPr>
+          <w:rFonts w:ascii="Times New Roman" w:hAnsi="Times New Roman" w:cs="Times New Roman"/>
+          <w:color w:val="000000" w:themeColor="text1"/>
+          <w:szCs w:val="19"/>
+          <w:shd w:val="clear" w:color="auto" w:fill="FFFFFF"/>
+        </w:rPr>
+        <w:t>i.e</w:t>
+      </w:r>
+      <w:proofErr w:type="spellEnd"/>
+      <w:r>
+        <w:rPr>
+          <w:rFonts w:ascii="Times New Roman" w:hAnsi="Times New Roman" w:cs="Times New Roman"/>
+          <w:color w:val="000000" w:themeColor="text1"/>
+          <w:szCs w:val="19"/>
+          <w:shd w:val="clear" w:color="auto" w:fill="FFFFFF"/>
+        </w:rPr>
+        <w:t xml:space="preserve"> the important features of our datasets.</w:t>
+      </w:r>
+      <w:r>
+        <w:rPr>
+          <w:rFonts w:ascii="Times New Roman" w:hAnsi="Times New Roman" w:cs="Times New Roman"/>
+          <w:color w:val="000000" w:themeColor="text1"/>
+          <w:szCs w:val="19"/>
+          <w:shd w:val="clear" w:color="auto" w:fill="FFFFFF"/>
+        </w:rPr>
+        <w:t xml:space="preserve"> </w:t>
+      </w:r>
+      <w:r>
+        <w:rPr>
+          <w:rFonts w:ascii="Times New Roman" w:hAnsi="Times New Roman" w:cs="Times New Roman"/>
+          <w:color w:val="000000" w:themeColor="text1"/>
+          <w:szCs w:val="19"/>
+          <w:shd w:val="clear" w:color="auto" w:fill="FFFFFF"/>
+        </w:rPr>
+        <w:t>We can identify the important features by getting the feature importance metrics.</w:t>
       </w:r>
       <w:r>
         <w:rPr>
@@ -1840,7 +2032,7 @@
           <w:szCs w:val="19"/>
           <w:shd w:val="clear" w:color="auto" w:fill="FFFFFF"/>
         </w:rPr>
-        <w:t xml:space="preserve">No need of </w:t>
+        <w:t>For complex classification problems ran</w:t>
       </w:r>
       <w:r>
         <w:rPr>
@@ -1849,87 +2041,7 @@
           <w:szCs w:val="19"/>
           <w:shd w:val="clear" w:color="auto" w:fill="FFFFFF"/>
         </w:rPr>
-        <w:t>tuning</w:t>
-      </w:r>
-      <w:r>
-        <w:rPr>
-          <w:rFonts w:ascii="Times New Roman" w:hAnsi="Times New Roman" w:cs="Times New Roman"/>
-          <w:color w:val="000000" w:themeColor="text1"/>
-          <w:szCs w:val="19"/>
-          <w:shd w:val="clear" w:color="auto" w:fill="FFFFFF"/>
-        </w:rPr>
-        <w:t xml:space="preserve"> of number of hy</w:t>
-      </w:r>
-      <w:r>
-        <w:rPr>
-          <w:rFonts w:ascii="Times New Roman" w:hAnsi="Times New Roman" w:cs="Times New Roman"/>
-          <w:color w:val="000000" w:themeColor="text1"/>
-          <w:szCs w:val="19"/>
-          <w:shd w:val="clear" w:color="auto" w:fill="FFFFFF"/>
-        </w:rPr>
-        <w:t>p</w:t>
-      </w:r>
-      <w:r>
-        <w:rPr>
-          <w:rFonts w:ascii="Times New Roman" w:hAnsi="Times New Roman" w:cs="Times New Roman"/>
-          <w:color w:val="000000" w:themeColor="text1"/>
-          <w:szCs w:val="19"/>
-          <w:shd w:val="clear" w:color="auto" w:fill="FFFFFF"/>
-        </w:rPr>
-        <w:t>er</w:t>
-      </w:r>
-      <w:r>
-        <w:rPr>
-          <w:rFonts w:ascii="Times New Roman" w:hAnsi="Times New Roman" w:cs="Times New Roman"/>
-          <w:color w:val="000000" w:themeColor="text1"/>
-          <w:szCs w:val="19"/>
-          <w:shd w:val="clear" w:color="auto" w:fill="FFFFFF"/>
-        </w:rPr>
-        <w:t>-</w:t>
-      </w:r>
-      <w:r>
-        <w:rPr>
-          <w:rFonts w:ascii="Times New Roman" w:hAnsi="Times New Roman" w:cs="Times New Roman"/>
-          <w:color w:val="000000" w:themeColor="text1"/>
-          <w:szCs w:val="19"/>
-          <w:shd w:val="clear" w:color="auto" w:fill="FFFFFF"/>
-        </w:rPr>
-        <w:t>parameters as in SVMs.</w:t>
-      </w:r>
-    </w:p>
-    <w:p>
-      <w:pPr>
-        <w:pStyle w:val="ListParagraph"/>
-        <w:numPr>
-          <w:ilvl w:val="0"/>
-          <w:numId w:val="8"/>
-        </w:numPr>
-        <w:spacing w:after="0" w:line="360" w:lineRule="auto"/>
-        <w:jc w:val="both"/>
-        <w:rPr>
-          <w:rFonts w:ascii="Times New Roman" w:hAnsi="Times New Roman" w:cs="Times New Roman"/>
-          <w:color w:val="000000" w:themeColor="text1"/>
-          <w:szCs w:val="19"/>
-          <w:shd w:val="clear" w:color="auto" w:fill="FFFFFF"/>
-        </w:rPr>
-      </w:pPr>
-      <w:r>
-        <w:rPr>
-          <w:rFonts w:ascii="Times New Roman" w:hAnsi="Times New Roman" w:cs="Times New Roman"/>
-          <w:color w:val="000000" w:themeColor="text1"/>
-          <w:szCs w:val="19"/>
-          <w:shd w:val="clear" w:color="auto" w:fill="FFFFFF"/>
-        </w:rPr>
-        <w:t>We can identify the important features by getting the feature importance metrics.</w:t>
-      </w:r>
-      <w:r>
-        <w:rPr>
-          <w:rFonts w:ascii="Times New Roman" w:hAnsi="Times New Roman" w:cs="Times New Roman"/>
-          <w:color w:val="000000" w:themeColor="text1"/>
-          <w:szCs w:val="19"/>
-          <w:shd w:val="clear" w:color="auto" w:fill="FFFFFF"/>
-        </w:rPr>
-        <w:t xml:space="preserve"> </w:t>
+        <w:t>dom forest is a suitable choice as they do not expect linear features or even features that interact linearly and can also deal with high dimensional space.</w:t>
       </w:r>
     </w:p>
     <w:p>
@@ -2007,61 +2119,6 @@
         </w:rPr>
         <w:t xml:space="preserve"> application.</w:t>
       </w:r>
-    </w:p>
-    <w:p>
-      <w:pPr>
-        <w:pStyle w:val="ListParagraph"/>
-        <w:numPr>
-          <w:ilvl w:val="0"/>
-          <w:numId w:val="11"/>
-        </w:numPr>
-        <w:spacing w:after="0" w:line="360" w:lineRule="auto"/>
-        <w:jc w:val="both"/>
-        <w:rPr>
-          <w:rFonts w:ascii="Times New Roman" w:hAnsi="Times New Roman" w:cs="Times New Roman"/>
-          <w:color w:val="000000" w:themeColor="text1"/>
-          <w:szCs w:val="19"/>
-          <w:shd w:val="clear" w:color="auto" w:fill="FFFFFF"/>
-        </w:rPr>
-      </w:pPr>
-      <w:r>
-        <w:rPr>
-          <w:rFonts w:ascii="Times New Roman" w:hAnsi="Times New Roman" w:cs="Times New Roman"/>
-          <w:color w:val="000000" w:themeColor="text1"/>
-          <w:szCs w:val="19"/>
-          <w:shd w:val="clear" w:color="auto" w:fill="FFFFFF"/>
-        </w:rPr>
-        <w:t xml:space="preserve">They can easily </w:t>
-      </w:r>
-      <w:r>
-        <w:rPr>
-          <w:rFonts w:ascii="Times New Roman" w:hAnsi="Times New Roman" w:cs="Times New Roman"/>
-          <w:color w:val="000000" w:themeColor="text1"/>
-          <w:szCs w:val="19"/>
-          <w:shd w:val="clear" w:color="auto" w:fill="FFFFFF"/>
-        </w:rPr>
-        <w:t>over fit</w:t>
-      </w:r>
-      <w:r>
-        <w:rPr>
-          <w:rFonts w:ascii="Times New Roman" w:hAnsi="Times New Roman" w:cs="Times New Roman"/>
-          <w:color w:val="000000" w:themeColor="text1"/>
-          <w:szCs w:val="19"/>
-          <w:shd w:val="clear" w:color="auto" w:fill="FFFFFF"/>
-        </w:rPr>
-        <w:t xml:space="preserve"> the data which is the issue with tree based approach.</w:t>
-      </w:r>
-    </w:p>
-    <w:p>
-      <w:pPr>
-        <w:spacing w:after="0" w:line="360" w:lineRule="auto"/>
-        <w:ind w:left="-5"/>
-        <w:jc w:val="both"/>
-        <w:rPr>
-          <w:rFonts w:ascii="Times New Roman" w:hAnsi="Times New Roman" w:cs="Times New Roman"/>
-          <w:color w:val="000000" w:themeColor="text1"/>
-        </w:rPr>
-      </w:pPr>
     </w:p>
     <w:tbl>
       <w:tblPr>
@@ -2737,6 +2794,7 @@
           <w:rFonts w:ascii="Times New Roman" w:hAnsi="Times New Roman" w:cs="Times New Roman"/>
           <w:color w:val="000000" w:themeColor="text1"/>
         </w:rPr>
+        <w:lastRenderedPageBreak/>
         <w:t xml:space="preserve">Support Vector Machines </w:t>
       </w:r>
     </w:p>
@@ -2783,8 +2841,88 @@
           <w:rFonts w:ascii="Times New Roman" w:hAnsi="Times New Roman" w:cs="Times New Roman"/>
           <w:color w:val="000000" w:themeColor="text1"/>
         </w:rPr>
-        <w:t xml:space="preserve"> if too many features were given, as in our case we have just 30 features therefore it performed really well. With the increase in the number of records the F1­ Score for training and testing and training and testing time is increasing because the time complexity is a function of O(n^3) for training. </w:t>
-      </w:r>
+        <w:t xml:space="preserve"> if too many features were given, as in our case we have just 30 features therefore it performed really well. With the increase in the number of records the F1­ Score for training and testing and training and testing time is increasing because the time complexity is a f</w:t>
+      </w:r>
+      <w:r>
+        <w:rPr>
+          <w:rFonts w:ascii="Times New Roman" w:hAnsi="Times New Roman" w:cs="Times New Roman"/>
+          <w:color w:val="000000" w:themeColor="text1"/>
+        </w:rPr>
+        <w:t>unction of O(n^3) for training. I</w:t>
+      </w:r>
+      <w:r>
+        <w:rPr>
+          <w:rFonts w:ascii="Times New Roman" w:hAnsi="Times New Roman" w:cs="Times New Roman"/>
+          <w:color w:val="000000" w:themeColor="text1"/>
+        </w:rPr>
+        <w:t xml:space="preserve">f you train this model using Sequential Minimal Optimization (which is what </w:t>
+      </w:r>
+      <w:proofErr w:type="spellStart"/>
+      <w:r>
+        <w:rPr>
+          <w:rFonts w:ascii="Times New Roman" w:hAnsi="Times New Roman" w:cs="Times New Roman"/>
+          <w:color w:val="000000" w:themeColor="text1"/>
+        </w:rPr>
+        <w:t>libsvm</w:t>
+      </w:r>
+      <w:proofErr w:type="spellEnd"/>
+      <w:r>
+        <w:rPr>
+          <w:rFonts w:ascii="Times New Roman" w:hAnsi="Times New Roman" w:cs="Times New Roman"/>
+          <w:color w:val="000000" w:themeColor="text1"/>
+        </w:rPr>
+        <w:t xml:space="preserve"> and therefore </w:t>
+      </w:r>
+      <w:proofErr w:type="spellStart"/>
+      <w:r>
+        <w:rPr>
+          <w:rFonts w:ascii="Times New Roman" w:hAnsi="Times New Roman" w:cs="Times New Roman"/>
+          <w:color w:val="000000" w:themeColor="text1"/>
+        </w:rPr>
+        <w:t>scikit</w:t>
+      </w:r>
+      <w:proofErr w:type="spellEnd"/>
+      <w:r>
+        <w:rPr>
+          <w:rFonts w:ascii="Times New Roman" w:hAnsi="Times New Roman" w:cs="Times New Roman"/>
+          <w:color w:val="000000" w:themeColor="text1"/>
+        </w:rPr>
+        <w:t xml:space="preserve"> learn uses) their training time complexity is O(n³) in the worst case which means that they require 9 times as much computation to train on a data set only 3 times as large (not to mention that the algorithm must hold the entire training set in memory while this is done). </w:t>
+      </w:r>
+      <w:proofErr w:type="spellStart"/>
+      <w:r>
+        <w:rPr>
+          <w:rFonts w:ascii="Times New Roman" w:hAnsi="Times New Roman" w:cs="Times New Roman"/>
+          <w:color w:val="000000" w:themeColor="text1"/>
+        </w:rPr>
+        <w:t>Scikit</w:t>
+      </w:r>
+      <w:proofErr w:type="spellEnd"/>
+      <w:r>
+        <w:rPr>
+          <w:rFonts w:ascii="Times New Roman" w:hAnsi="Times New Roman" w:cs="Times New Roman"/>
+          <w:color w:val="000000" w:themeColor="text1"/>
+        </w:rPr>
+        <w:t xml:space="preserve"> learn main implementation of SVM's can thus only handle rough</w:t>
+      </w:r>
+      <w:r>
+        <w:rPr>
+          <w:rFonts w:ascii="Times New Roman" w:hAnsi="Times New Roman" w:cs="Times New Roman"/>
+          <w:color w:val="000000" w:themeColor="text1"/>
+        </w:rPr>
+        <w:t xml:space="preserve">ly up to 10,000 samples. </w:t>
+      </w:r>
+    </w:p>
+    <w:p>
+      <w:pPr>
+        <w:spacing w:after="0" w:line="360" w:lineRule="auto"/>
+        <w:ind w:left="-5"/>
+        <w:jc w:val="both"/>
+        <w:rPr>
+          <w:rFonts w:ascii="Times New Roman" w:hAnsi="Times New Roman" w:cs="Times New Roman"/>
+          <w:color w:val="000000" w:themeColor="text1"/>
+        </w:rPr>
+      </w:pPr>
     </w:p>
     <w:p>
       <w:pPr>
@@ -2799,7 +2937,6 @@
           <w:rFonts w:ascii="Times New Roman" w:hAnsi="Times New Roman" w:cs="Times New Roman"/>
           <w:color w:val="000000" w:themeColor="text1"/>
         </w:rPr>
-        <w:lastRenderedPageBreak/>
         <w:t>Advantage:</w:t>
       </w:r>
     </w:p>
@@ -2909,7 +3046,39 @@
           <w:rFonts w:ascii="Times New Roman" w:hAnsi="Times New Roman" w:cs="Times New Roman"/>
           <w:color w:val="000000" w:themeColor="text1"/>
         </w:rPr>
-        <w:t xml:space="preserve"> in the data.</w:t>
+        <w:t xml:space="preserve"> in the</w:t>
+      </w:r>
+      <w:r>
+        <w:rPr>
+          <w:rFonts w:ascii="Times New Roman" w:hAnsi="Times New Roman" w:cs="Times New Roman"/>
+          <w:color w:val="000000" w:themeColor="text1"/>
+        </w:rPr>
+        <w:t xml:space="preserve"> data like using </w:t>
+      </w:r>
+      <w:proofErr w:type="spellStart"/>
+      <w:proofErr w:type="gramStart"/>
+      <w:r>
+        <w:rPr>
+          <w:rFonts w:ascii="Times New Roman" w:hAnsi="Times New Roman" w:cs="Times New Roman"/>
+          <w:color w:val="000000" w:themeColor="text1"/>
+        </w:rPr>
+        <w:t>RBF,Poly</w:t>
+      </w:r>
+      <w:proofErr w:type="gramEnd"/>
+      <w:r>
+        <w:rPr>
+          <w:rFonts w:ascii="Times New Roman" w:hAnsi="Times New Roman" w:cs="Times New Roman"/>
+          <w:color w:val="000000" w:themeColor="text1"/>
+        </w:rPr>
+        <w:t>,etc</w:t>
+      </w:r>
+      <w:proofErr w:type="spellEnd"/>
+      <w:r>
+        <w:rPr>
+          <w:rFonts w:ascii="Times New Roman" w:hAnsi="Times New Roman" w:cs="Times New Roman"/>
+          <w:color w:val="000000" w:themeColor="text1"/>
+        </w:rPr>
+        <w:t xml:space="preserve"> kernel .</w:t>
       </w:r>
     </w:p>
     <w:p>
@@ -3556,6 +3725,7 @@
                 <w:rFonts w:ascii="Times New Roman" w:hAnsi="Times New Roman" w:cs="Times New Roman"/>
                 <w:color w:val="000000" w:themeColor="text1"/>
               </w:rPr>
+              <w:lastRenderedPageBreak/>
               <w:t xml:space="preserve">F1 ­ Score (Testing) </w:t>
             </w:r>
           </w:p>
@@ -3871,447 +4041,6 @@
     <w:p>
       <w:pPr>
         <w:spacing w:line="360" w:lineRule="auto"/>
-        <w:ind w:left="0" w:firstLine="0"/>
-        <w:jc w:val="both"/>
-        <w:rPr>
-          <w:rFonts w:ascii="Times New Roman" w:hAnsi="Times New Roman" w:cs="Times New Roman"/>
-          <w:color w:val="000000" w:themeColor="text1"/>
-          <w:sz w:val="24"/>
-        </w:rPr>
-      </w:pPr>
-      <w:r>
-        <w:rPr>
-          <w:rFonts w:ascii="Times New Roman" w:hAnsi="Times New Roman" w:cs="Times New Roman"/>
-          <w:color w:val="000000" w:themeColor="text1"/>
-          <w:szCs w:val="21"/>
-          <w:shd w:val="clear" w:color="auto" w:fill="FFFFFF"/>
-        </w:rPr>
-        <w:lastRenderedPageBreak/>
-        <w:t>F</w:t>
-      </w:r>
-      <w:r>
-        <w:rPr>
-          <w:rFonts w:ascii="Times New Roman" w:hAnsi="Times New Roman" w:cs="Times New Roman"/>
-          <w:color w:val="000000" w:themeColor="text1"/>
-          <w:szCs w:val="21"/>
-          <w:shd w:val="clear" w:color="auto" w:fill="FFFFFF"/>
-        </w:rPr>
-        <w:t xml:space="preserve">or example, I might say that many students who pass have parents who went to college, live near the school, don't have full-time jobs, </w:t>
-      </w:r>
-      <w:r>
-        <w:rPr>
-          <w:rFonts w:ascii="Times New Roman" w:hAnsi="Times New Roman" w:cs="Times New Roman"/>
-          <w:color w:val="000000" w:themeColor="text1"/>
-          <w:szCs w:val="21"/>
-          <w:shd w:val="clear" w:color="auto" w:fill="FFFFFF"/>
-        </w:rPr>
-        <w:t xml:space="preserve">do self-study for </w:t>
-      </w:r>
-      <w:r>
-        <w:rPr>
-          <w:rFonts w:ascii="Times New Roman" w:hAnsi="Times New Roman" w:cs="Times New Roman"/>
-          <w:color w:val="000000" w:themeColor="text1"/>
-          <w:szCs w:val="21"/>
-          <w:shd w:val="clear" w:color="auto" w:fill="FFFFFF"/>
-        </w:rPr>
-        <w:t>at least</w:t>
-      </w:r>
-      <w:r>
-        <w:rPr>
-          <w:rFonts w:ascii="Times New Roman" w:hAnsi="Times New Roman" w:cs="Times New Roman"/>
-          <w:color w:val="000000" w:themeColor="text1"/>
-          <w:szCs w:val="21"/>
-          <w:shd w:val="clear" w:color="auto" w:fill="FFFFFF"/>
-        </w:rPr>
-        <w:t xml:space="preserve"> 3 hours a day, etc. </w:t>
-      </w:r>
-      <w:r>
-        <w:rPr>
-          <w:rFonts w:ascii="Times New Roman" w:hAnsi="Times New Roman" w:cs="Times New Roman"/>
-          <w:color w:val="000000" w:themeColor="text1"/>
-          <w:szCs w:val="21"/>
-          <w:shd w:val="clear" w:color="auto" w:fill="FFFFFF"/>
-        </w:rPr>
-        <w:t>A</w:t>
-      </w:r>
-      <w:r>
-        <w:rPr>
-          <w:rFonts w:ascii="Times New Roman" w:hAnsi="Times New Roman" w:cs="Times New Roman"/>
-          <w:color w:val="000000" w:themeColor="text1"/>
-          <w:szCs w:val="21"/>
-          <w:shd w:val="clear" w:color="auto" w:fill="FFFFFF"/>
-        </w:rPr>
-        <w:t xml:space="preserve"> typical student who fails will have a full-time job, etc. The SVM algorithm will draw curves around these groups to separate them</w:t>
-      </w:r>
-      <w:r>
-        <w:rPr>
-          <w:rFonts w:ascii="Times New Roman" w:hAnsi="Times New Roman" w:cs="Times New Roman"/>
-          <w:color w:val="000000" w:themeColor="text1"/>
-          <w:szCs w:val="21"/>
-          <w:shd w:val="clear" w:color="auto" w:fill="FFFFFF"/>
-        </w:rPr>
-        <w:t xml:space="preserve"> i.e. a boundary </w:t>
-      </w:r>
-      <w:r>
-        <w:rPr>
-          <w:rFonts w:ascii="Times New Roman" w:hAnsi="Times New Roman" w:cs="Times New Roman"/>
-          <w:color w:val="000000" w:themeColor="text1"/>
-          <w:szCs w:val="21"/>
-          <w:shd w:val="clear" w:color="auto" w:fill="FFFFFF"/>
-        </w:rPr>
-        <w:t>separating</w:t>
-      </w:r>
-      <w:r>
-        <w:rPr>
-          <w:rFonts w:ascii="Times New Roman" w:hAnsi="Times New Roman" w:cs="Times New Roman"/>
-          <w:color w:val="000000" w:themeColor="text1"/>
-          <w:szCs w:val="21"/>
-          <w:shd w:val="clear" w:color="auto" w:fill="FFFFFF"/>
-        </w:rPr>
-        <w:t xml:space="preserve"> the two type of students to which either side will be different group of students.</w:t>
-      </w:r>
-    </w:p>
-    <w:p>
-      <w:pPr>
-        <w:spacing w:line="360" w:lineRule="auto"/>
-        <w:jc w:val="both"/>
-        <w:rPr>
-          <w:rFonts w:ascii="Times New Roman" w:hAnsi="Times New Roman" w:cs="Times New Roman"/>
-          <w:color w:val="000000" w:themeColor="text1"/>
-        </w:rPr>
-      </w:pPr>
-      <w:r>
-        <w:rPr>
-          <w:rFonts w:ascii="Times New Roman" w:hAnsi="Times New Roman" w:cs="Times New Roman"/>
-          <w:color w:val="000000" w:themeColor="text1"/>
-        </w:rPr>
-        <w:t xml:space="preserve">Support Vector Machines are based on the concept of decision lines that define decision boundaries. i.e. </w:t>
-      </w:r>
-      <w:r>
-        <w:rPr>
-          <w:rFonts w:ascii="Times New Roman" w:hAnsi="Times New Roman" w:cs="Times New Roman"/>
-          <w:color w:val="000000" w:themeColor="text1"/>
-          <w:sz w:val="23"/>
-          <w:szCs w:val="23"/>
-        </w:rPr>
-        <w:t>it involves finding the hyperplane</w:t>
-      </w:r>
-      <w:r>
-        <w:rPr>
-          <w:rFonts w:ascii="Times New Roman" w:hAnsi="Times New Roman" w:cs="Times New Roman"/>
-          <w:color w:val="000000" w:themeColor="text1"/>
-          <w:sz w:val="23"/>
-          <w:szCs w:val="23"/>
-        </w:rPr>
-        <w:t xml:space="preserve"> or curves</w:t>
-      </w:r>
-      <w:r>
-        <w:rPr>
-          <w:rFonts w:ascii="Times New Roman" w:hAnsi="Times New Roman" w:cs="Times New Roman"/>
-          <w:color w:val="000000" w:themeColor="text1"/>
-          <w:sz w:val="23"/>
-          <w:szCs w:val="23"/>
-        </w:rPr>
-        <w:t xml:space="preserve"> (</w:t>
-      </w:r>
-      <w:r>
-        <w:rPr>
-          <w:rFonts w:ascii="Times New Roman" w:hAnsi="Times New Roman" w:cs="Times New Roman"/>
-          <w:color w:val="000000" w:themeColor="text1"/>
-          <w:sz w:val="23"/>
-          <w:szCs w:val="23"/>
-        </w:rPr>
-        <w:t>curve</w:t>
-      </w:r>
-      <w:r>
-        <w:rPr>
-          <w:rFonts w:ascii="Times New Roman" w:hAnsi="Times New Roman" w:cs="Times New Roman"/>
-          <w:color w:val="000000" w:themeColor="text1"/>
-          <w:sz w:val="23"/>
-          <w:szCs w:val="23"/>
-        </w:rPr>
-        <w:t xml:space="preserve"> in 2D, plane in 3D and hyperplane in higher dimensions</w:t>
-      </w:r>
-      <w:r>
-        <w:rPr>
-          <w:rFonts w:ascii="Times New Roman" w:hAnsi="Times New Roman" w:cs="Times New Roman"/>
-          <w:color w:val="000000" w:themeColor="text1"/>
-          <w:sz w:val="23"/>
-          <w:szCs w:val="23"/>
-        </w:rPr>
-        <w:t>)</w:t>
-      </w:r>
-      <w:r>
-        <w:rPr>
-          <w:rFonts w:ascii="Times New Roman" w:hAnsi="Times New Roman" w:cs="Times New Roman"/>
-          <w:color w:val="000000" w:themeColor="text1"/>
-          <w:sz w:val="23"/>
-          <w:szCs w:val="23"/>
-        </w:rPr>
-        <w:t>.</w:t>
-      </w:r>
-      <w:r>
-        <w:rPr>
-          <w:rStyle w:val="apple-converted-space"/>
-          <w:rFonts w:ascii="Times New Roman" w:hAnsi="Times New Roman" w:cs="Times New Roman"/>
-          <w:color w:val="000000" w:themeColor="text1"/>
-          <w:sz w:val="23"/>
-          <w:szCs w:val="23"/>
-        </w:rPr>
-        <w:t> </w:t>
-      </w:r>
-      <w:r>
-        <w:rPr>
-          <w:rStyle w:val="apple-converted-space"/>
-          <w:rFonts w:ascii="Times New Roman" w:hAnsi="Times New Roman" w:cs="Times New Roman"/>
-          <w:color w:val="000000" w:themeColor="text1"/>
-          <w:sz w:val="23"/>
-          <w:szCs w:val="23"/>
-        </w:rPr>
-        <w:t xml:space="preserve">These decision boundaries as called as </w:t>
-      </w:r>
-      <w:r>
-        <w:rPr>
-          <w:rStyle w:val="apple-converted-space"/>
-          <w:rFonts w:ascii="Times New Roman" w:hAnsi="Times New Roman" w:cs="Times New Roman"/>
-          <w:b/>
-          <w:color w:val="000000" w:themeColor="text1"/>
-          <w:sz w:val="23"/>
-          <w:szCs w:val="23"/>
-        </w:rPr>
-        <w:t>Hyperplanes</w:t>
-      </w:r>
-      <w:r>
-        <w:rPr>
-          <w:rStyle w:val="apple-converted-space"/>
-          <w:rFonts w:ascii="Times New Roman" w:hAnsi="Times New Roman" w:cs="Times New Roman"/>
-          <w:color w:val="000000" w:themeColor="text1"/>
-          <w:sz w:val="23"/>
-          <w:szCs w:val="23"/>
-        </w:rPr>
-        <w:t xml:space="preserve">. </w:t>
-      </w:r>
-      <w:r>
-        <w:rPr>
-          <w:rFonts w:ascii="Times New Roman" w:hAnsi="Times New Roman" w:cs="Times New Roman"/>
-          <w:color w:val="000000" w:themeColor="text1"/>
-        </w:rPr>
-        <w:t xml:space="preserve">A decision line is one that separates between different sets of objects. In other words, given </w:t>
-      </w:r>
-      <w:r>
-        <w:rPr>
-          <w:rFonts w:ascii="Times New Roman" w:hAnsi="Times New Roman" w:cs="Times New Roman"/>
-          <w:color w:val="000000" w:themeColor="text1"/>
-        </w:rPr>
-        <w:t>labelled</w:t>
-      </w:r>
-      <w:r>
-        <w:rPr>
-          <w:rFonts w:ascii="Times New Roman" w:hAnsi="Times New Roman" w:cs="Times New Roman"/>
-          <w:color w:val="000000" w:themeColor="text1"/>
-        </w:rPr>
-        <w:t xml:space="preserve"> training data as is in this supervised learning case, the algorithm outputs a clear divide that categorizes new examples. SVM chooses the best decision line or divide where the distance between that line and the nearest observations of differing classes are the largest. This is formally known as achieving the largest </w:t>
-      </w:r>
-      <w:r>
-        <w:rPr>
-          <w:rFonts w:ascii="Times New Roman" w:hAnsi="Times New Roman" w:cs="Times New Roman"/>
-          <w:b/>
-          <w:color w:val="000000" w:themeColor="text1"/>
-        </w:rPr>
-        <w:t>margin</w:t>
-      </w:r>
-      <w:r>
-        <w:rPr>
-          <w:rFonts w:ascii="Times New Roman" w:hAnsi="Times New Roman" w:cs="Times New Roman"/>
-          <w:color w:val="000000" w:themeColor="text1"/>
-        </w:rPr>
-        <w:t xml:space="preserve">. </w:t>
-      </w:r>
-    </w:p>
-    <w:p>
-      <w:pPr>
-        <w:spacing w:line="360" w:lineRule="auto"/>
-        <w:jc w:val="both"/>
-        <w:rPr>
-          <w:rFonts w:ascii="Times New Roman" w:hAnsi="Times New Roman" w:cs="Times New Roman"/>
-          <w:b/>
-          <w:color w:val="000000" w:themeColor="text1"/>
-        </w:rPr>
-      </w:pPr>
-      <w:r>
-        <w:rPr>
-          <w:rFonts w:ascii="Times New Roman" w:hAnsi="Times New Roman" w:cs="Times New Roman"/>
-          <w:color w:val="000000" w:themeColor="text1"/>
-        </w:rPr>
-        <w:t>From the following picture this can be easily depicted that the optimal line that can easily classify the two class labels is the</w:t>
-      </w:r>
-      <w:r>
-        <w:rPr>
-          <w:rFonts w:ascii="Times New Roman" w:hAnsi="Times New Roman" w:cs="Times New Roman"/>
-          <w:color w:val="000000" w:themeColor="text1"/>
-        </w:rPr>
-        <w:t xml:space="preserve"> one passing through the centre.</w:t>
-      </w:r>
-      <w:r>
-        <w:rPr>
-          <w:rFonts w:ascii="Times New Roman" w:hAnsi="Times New Roman" w:cs="Times New Roman"/>
-          <w:b/>
-          <w:color w:val="000000" w:themeColor="text1"/>
-        </w:rPr>
-        <w:t xml:space="preserve"> </w:t>
-      </w:r>
-      <w:r>
-        <w:rPr>
-          <w:rFonts w:ascii="Times New Roman" w:hAnsi="Times New Roman" w:cs="Times New Roman"/>
-          <w:color w:val="000000" w:themeColor="text1"/>
-        </w:rPr>
-        <w:t>The data points that kind of "support" this hyperplane on either sides are called the "</w:t>
-      </w:r>
-      <w:r>
-        <w:rPr>
-          <w:rFonts w:ascii="Times New Roman" w:hAnsi="Times New Roman" w:cs="Times New Roman"/>
-          <w:b/>
-          <w:color w:val="000000" w:themeColor="text1"/>
-        </w:rPr>
-        <w:t>support vectors</w:t>
-      </w:r>
-      <w:r>
-        <w:rPr>
-          <w:rFonts w:ascii="Times New Roman" w:hAnsi="Times New Roman" w:cs="Times New Roman"/>
-          <w:color w:val="000000" w:themeColor="text1"/>
-        </w:rPr>
-        <w:t>".</w:t>
-      </w:r>
-    </w:p>
-    <w:p>
-      <w:pPr>
-        <w:keepNext/>
-        <w:spacing w:line="360" w:lineRule="auto"/>
-        <w:jc w:val="center"/>
-        <w:rPr>
-          <w:rFonts w:ascii="Times New Roman" w:hAnsi="Times New Roman" w:cs="Times New Roman"/>
-          <w:color w:val="000000" w:themeColor="text1"/>
-        </w:rPr>
-      </w:pPr>
-      <w:r>
-        <w:rPr>
-          <w:rFonts w:ascii="Times New Roman" w:hAnsi="Times New Roman" w:cs="Times New Roman"/>
-          <w:noProof/>
-          <w:color w:val="000000" w:themeColor="text1"/>
-        </w:rPr>
-        <w:drawing>
-          <wp:inline distT="0" distB="0" distL="0" distR="0" wp14:anchorId="69A45443" wp14:editId="60417C1C">
-            <wp:extent cx="3559810" cy="3320035"/>
-            <wp:effectExtent l="0" t="0" r="2540" b="0"/>
-            <wp:docPr id="1" name="Picture 1" descr="https://qph.is.quoracdn.net/main-qimg-2ee282b557334f5fe40b6b38ac62c049?convert_to_webp=true"/>
-            <wp:cNvGraphicFramePr>
-              <a:graphicFrameLocks xmlns:a="http://schemas.openxmlformats.org/drawingml/2006/main" noChangeAspect="1"/>
-            </wp:cNvGraphicFramePr>
-            <a:graphic xmlns:a="http://schemas.openxmlformats.org/drawingml/2006/main">
-              <a:graphicData uri="http://schemas.openxmlformats.org/drawingml/2006/picture">
-                <pic:pic xmlns:pic="http://schemas.openxmlformats.org/drawingml/2006/picture">
-                  <pic:nvPicPr>
-                    <pic:cNvPr id="0" name="Picture 1" descr="https://qph.is.quoracdn.net/main-qimg-2ee282b557334f5fe40b6b38ac62c049?convert_to_webp=true"/>
-                    <pic:cNvPicPr>
-                      <a:picLocks noChangeAspect="1" noChangeArrowheads="1"/>
-                    </pic:cNvPicPr>
-                  </pic:nvPicPr>
-                  <pic:blipFill>
-                    <a:blip r:embed="rId5">
-                      <a:extLst>
-                        <a:ext uri="{28A0092B-C50C-407E-A947-70E740481C1C}">
-                          <a14:useLocalDpi xmlns:a14="http://schemas.microsoft.com/office/drawing/2010/main" val="0"/>
-                        </a:ext>
-                      </a:extLst>
-                    </a:blip>
-                    <a:srcRect/>
-                    <a:stretch>
-                      <a:fillRect/>
-                    </a:stretch>
-                  </pic:blipFill>
-                  <pic:spPr bwMode="auto">
-                    <a:xfrm>
-                      <a:off x="0" y="0"/>
-                      <a:ext cx="3563552" cy="3323525"/>
-                    </a:xfrm>
-                    <a:prstGeom prst="rect">
-                      <a:avLst/>
-                    </a:prstGeom>
-                    <a:noFill/>
-                    <a:ln>
-                      <a:noFill/>
-                    </a:ln>
-                  </pic:spPr>
-                </pic:pic>
-              </a:graphicData>
-            </a:graphic>
-          </wp:inline>
-        </w:drawing>
-      </w:r>
-    </w:p>
-    <w:p>
-      <w:pPr>
-        <w:pStyle w:val="Caption"/>
-        <w:jc w:val="center"/>
-        <w:rPr>
-          <w:rFonts w:ascii="Times New Roman" w:hAnsi="Times New Roman" w:cs="Times New Roman"/>
-          <w:color w:val="000000" w:themeColor="text1"/>
-        </w:rPr>
-      </w:pPr>
-      <w:r>
-        <w:rPr>
-          <w:rFonts w:ascii="Times New Roman" w:hAnsi="Times New Roman" w:cs="Times New Roman"/>
-          <w:color w:val="000000" w:themeColor="text1"/>
-        </w:rPr>
-        <w:t xml:space="preserve">Figure </w:t>
-      </w:r>
-      <w:r>
-        <w:rPr>
-          <w:rFonts w:ascii="Times New Roman" w:hAnsi="Times New Roman" w:cs="Times New Roman"/>
-          <w:color w:val="000000" w:themeColor="text1"/>
-        </w:rPr>
-        <w:fldChar w:fldCharType="begin"/>
-      </w:r>
-      <w:r>
-        <w:rPr>
-          <w:rFonts w:ascii="Times New Roman" w:hAnsi="Times New Roman" w:cs="Times New Roman"/>
-          <w:color w:val="000000" w:themeColor="text1"/>
-        </w:rPr>
-        <w:instrText xml:space="preserve"> SEQ Figure \* ARABIC </w:instrText>
-      </w:r>
-      <w:r>
-        <w:rPr>
-          <w:rFonts w:ascii="Times New Roman" w:hAnsi="Times New Roman" w:cs="Times New Roman"/>
-          <w:color w:val="000000" w:themeColor="text1"/>
-        </w:rPr>
-        <w:fldChar w:fldCharType="separate"/>
-      </w:r>
-      <w:r>
-        <w:rPr>
-          <w:rFonts w:ascii="Times New Roman" w:hAnsi="Times New Roman" w:cs="Times New Roman"/>
-          <w:noProof/>
-          <w:color w:val="000000" w:themeColor="text1"/>
-        </w:rPr>
-        <w:t>1</w:t>
-      </w:r>
-      <w:r>
-        <w:rPr>
-          <w:rFonts w:ascii="Times New Roman" w:hAnsi="Times New Roman" w:cs="Times New Roman"/>
-          <w:color w:val="000000" w:themeColor="text1"/>
-        </w:rPr>
-        <w:fldChar w:fldCharType="end"/>
-      </w:r>
-      <w:r>
-        <w:rPr>
-          <w:rFonts w:ascii="Times New Roman" w:hAnsi="Times New Roman" w:cs="Times New Roman"/>
-          <w:color w:val="000000" w:themeColor="text1"/>
-        </w:rPr>
-        <w:t>. Finding the optimal margin using the support vectors</w:t>
-      </w:r>
-    </w:p>
-    <w:p>
-      <w:pPr>
-        <w:spacing w:line="360" w:lineRule="auto"/>
         <w:jc w:val="both"/>
         <w:rPr>
           <w:rFonts w:ascii="Times New Roman" w:hAnsi="Times New Roman" w:cs="Times New Roman"/>
@@ -4341,7 +4070,6 @@
           <w:rFonts w:ascii="Times New Roman" w:hAnsi="Times New Roman" w:cs="Times New Roman"/>
           <w:color w:val="000000" w:themeColor="text1"/>
         </w:rPr>
-        <w:lastRenderedPageBreak/>
         <w:t>In our case as we can see there is not much difference in time complexity as we have just 30 features and 300 training data points thus, we can use SVC for the particular problem. As the F1­ Score training and testing quite impressive and quite evidently increasing too which is better than random forest (testing) though random forest has good training F1­ Score which indicates overfitting thus lead poor F</w:t>
       </w:r>
       <w:r>
@@ -4391,25 +4119,31 @@
           <w:b/>
           <w:color w:val="000000" w:themeColor="text1"/>
         </w:rPr>
+        <w:t xml:space="preserve"> hyper</w:t>
+      </w:r>
+      <w:r>
+        <w:rPr>
+          <w:rFonts w:ascii="Times New Roman" w:hAnsi="Times New Roman" w:cs="Times New Roman"/>
+          <w:b/>
+          <w:color w:val="000000" w:themeColor="text1"/>
+        </w:rPr>
         <w:t xml:space="preserve"> </w:t>
       </w:r>
-      <w:proofErr w:type="spellStart"/>
       <w:r>
         <w:rPr>
           <w:rFonts w:ascii="Times New Roman" w:hAnsi="Times New Roman" w:cs="Times New Roman"/>
           <w:b/>
           <w:color w:val="000000" w:themeColor="text1"/>
         </w:rPr>
-        <w:t>hyperparameters</w:t>
-      </w:r>
-      <w:proofErr w:type="spellEnd"/>
+        <w:t xml:space="preserve">parameters that </w:t>
+      </w:r>
       <w:r>
         <w:rPr>
           <w:rFonts w:ascii="Times New Roman" w:hAnsi="Times New Roman" w:cs="Times New Roman"/>
           <w:b/>
           <w:color w:val="000000" w:themeColor="text1"/>
         </w:rPr>
-        <w:t xml:space="preserve"> that </w:t>
+        <w:t xml:space="preserve">can be tuned as well i.e. gamma, </w:t>
       </w:r>
       <w:r>
         <w:rPr>
@@ -4417,7 +4151,7 @@
           <w:b/>
           <w:color w:val="000000" w:themeColor="text1"/>
         </w:rPr>
-        <w:t xml:space="preserve">can be tuned as well i.e. gamma, </w:t>
+        <w:t>c</w:t>
       </w:r>
       <w:r>
         <w:rPr>
@@ -4425,7 +4159,7 @@
           <w:b/>
           <w:color w:val="000000" w:themeColor="text1"/>
         </w:rPr>
-        <w:t>c</w:t>
+        <w:t>,</w:t>
       </w:r>
       <w:r>
         <w:rPr>
@@ -4433,7 +4167,7 @@
           <w:b/>
           <w:color w:val="000000" w:themeColor="text1"/>
         </w:rPr>
-        <w:t>,</w:t>
+        <w:t xml:space="preserve"> </w:t>
       </w:r>
       <w:r>
         <w:rPr>
@@ -4441,6 +4175,14 @@
           <w:b/>
           <w:color w:val="000000" w:themeColor="text1"/>
         </w:rPr>
+        <w:t>kernel</w:t>
+      </w:r>
+      <w:r>
+        <w:rPr>
+          <w:rFonts w:ascii="Times New Roman" w:hAnsi="Times New Roman" w:cs="Times New Roman"/>
+          <w:b/>
+          <w:color w:val="000000" w:themeColor="text1"/>
+        </w:rPr>
         <w:t xml:space="preserve"> </w:t>
       </w:r>
       <w:r>
@@ -4449,7 +4191,7 @@
           <w:b/>
           <w:color w:val="000000" w:themeColor="text1"/>
         </w:rPr>
-        <w:t>kernel</w:t>
+        <w:t>but because</w:t>
       </w:r>
       <w:r>
         <w:rPr>
@@ -4457,6 +4199,62 @@
           <w:b/>
           <w:color w:val="000000" w:themeColor="text1"/>
         </w:rPr>
+        <w:t xml:space="preserve"> of </w:t>
+      </w:r>
+      <w:r>
+        <w:rPr>
+          <w:rFonts w:ascii="Times New Roman" w:hAnsi="Times New Roman" w:cs="Times New Roman"/>
+          <w:b/>
+          <w:color w:val="000000" w:themeColor="text1"/>
+        </w:rPr>
+        <w:t xml:space="preserve">processing </w:t>
+      </w:r>
+      <w:r>
+        <w:rPr>
+          <w:rFonts w:ascii="Times New Roman" w:hAnsi="Times New Roman" w:cs="Times New Roman"/>
+          <w:b/>
+          <w:color w:val="000000" w:themeColor="text1"/>
+        </w:rPr>
+        <w:t xml:space="preserve">limitations </w:t>
+      </w:r>
+      <w:r>
+        <w:rPr>
+          <w:rFonts w:ascii="Times New Roman" w:hAnsi="Times New Roman" w:cs="Times New Roman"/>
+          <w:b/>
+          <w:color w:val="000000" w:themeColor="text1"/>
+        </w:rPr>
+        <w:t xml:space="preserve">of </w:t>
+      </w:r>
+      <w:r>
+        <w:rPr>
+          <w:rFonts w:ascii="Times New Roman" w:hAnsi="Times New Roman" w:cs="Times New Roman"/>
+          <w:b/>
+          <w:color w:val="000000" w:themeColor="text1"/>
+        </w:rPr>
+        <w:t>the</w:t>
+      </w:r>
+      <w:r>
+        <w:rPr>
+          <w:rFonts w:ascii="Times New Roman" w:hAnsi="Times New Roman" w:cs="Times New Roman"/>
+          <w:b/>
+          <w:color w:val="000000" w:themeColor="text1"/>
+        </w:rPr>
+        <w:t xml:space="preserve"> machine</w:t>
+      </w:r>
+      <w:r>
+        <w:rPr>
+          <w:rFonts w:ascii="Times New Roman" w:hAnsi="Times New Roman" w:cs="Times New Roman"/>
+          <w:b/>
+          <w:color w:val="000000" w:themeColor="text1"/>
+        </w:rPr>
+        <w:t xml:space="preserve"> (less memory and processor)</w:t>
+      </w:r>
+      <w:r>
+        <w:rPr>
+          <w:rFonts w:ascii="Times New Roman" w:hAnsi="Times New Roman" w:cs="Times New Roman"/>
+          <w:b/>
+          <w:color w:val="000000" w:themeColor="text1"/>
+        </w:rPr>
         <w:t xml:space="preserve"> </w:t>
       </w:r>
       <w:r>
@@ -4465,7 +4263,7 @@
           <w:b/>
           <w:color w:val="000000" w:themeColor="text1"/>
         </w:rPr>
-        <w:t>but because</w:t>
+        <w:t xml:space="preserve">where we are unable to tune SVM </w:t>
       </w:r>
       <w:r>
         <w:rPr>
@@ -4473,25 +4271,23 @@
           <w:b/>
           <w:color w:val="000000" w:themeColor="text1"/>
         </w:rPr>
-        <w:t xml:space="preserve"> of </w:t>
-      </w:r>
-      <w:proofErr w:type="spellStart"/>
+        <w:t xml:space="preserve">kernels </w:t>
+      </w:r>
       <w:r>
         <w:rPr>
           <w:rFonts w:ascii="Times New Roman" w:hAnsi="Times New Roman" w:cs="Times New Roman"/>
           <w:b/>
           <w:color w:val="000000" w:themeColor="text1"/>
         </w:rPr>
-        <w:t>ipython</w:t>
-      </w:r>
-      <w:proofErr w:type="spellEnd"/>
+        <w:t>cannot</w:t>
+      </w:r>
       <w:r>
         <w:rPr>
           <w:rFonts w:ascii="Times New Roman" w:hAnsi="Times New Roman" w:cs="Times New Roman"/>
           <w:b/>
           <w:color w:val="000000" w:themeColor="text1"/>
         </w:rPr>
-        <w:t xml:space="preserve"> kernel limitations kernels </w:t>
+        <w:t xml:space="preserve"> be tuned thus</w:t>
       </w:r>
       <w:r>
         <w:rPr>
@@ -4499,7 +4295,7 @@
           <w:b/>
           <w:color w:val="000000" w:themeColor="text1"/>
         </w:rPr>
-        <w:t>cannot</w:t>
+        <w:t>, only</w:t>
       </w:r>
       <w:r>
         <w:rPr>
@@ -4507,25 +4303,23 @@
           <w:b/>
           <w:color w:val="000000" w:themeColor="text1"/>
         </w:rPr>
-        <w:t xml:space="preserve"> be tuned thus 2 </w:t>
-      </w:r>
-      <w:proofErr w:type="spellStart"/>
+        <w:t xml:space="preserve"> 2 Hyper</w:t>
+      </w:r>
       <w:r>
         <w:rPr>
           <w:rFonts w:ascii="Times New Roman" w:hAnsi="Times New Roman" w:cs="Times New Roman"/>
           <w:b/>
           <w:color w:val="000000" w:themeColor="text1"/>
         </w:rPr>
-        <w:t>Hyperparameters</w:t>
-      </w:r>
-      <w:proofErr w:type="spellEnd"/>
+        <w:t xml:space="preserve"> </w:t>
+      </w:r>
       <w:r>
         <w:rPr>
           <w:rFonts w:ascii="Times New Roman" w:hAnsi="Times New Roman" w:cs="Times New Roman"/>
           <w:b/>
           <w:color w:val="000000" w:themeColor="text1"/>
         </w:rPr>
-        <w:t xml:space="preserve"> gamma and c has been used.</w:t>
+        <w:t>parameters gamma and c has been used.</w:t>
       </w:r>
     </w:p>
     <w:p>
@@ -4539,23 +4333,21 @@
           <w:color w:val="000000" w:themeColor="text1"/>
         </w:rPr>
       </w:pPr>
-      <w:proofErr w:type="spellStart"/>
       <w:r>
         <w:rPr>
           <w:rFonts w:ascii="Times New Roman" w:hAnsi="Times New Roman" w:cs="Times New Roman"/>
           <w:b/>
           <w:color w:val="000000" w:themeColor="text1"/>
         </w:rPr>
-        <w:t>GridCV</w:t>
-      </w:r>
-      <w:proofErr w:type="spellEnd"/>
+        <w:t>Grid</w:t>
+      </w:r>
       <w:r>
         <w:rPr>
           <w:rFonts w:ascii="Times New Roman" w:hAnsi="Times New Roman" w:cs="Times New Roman"/>
           <w:b/>
           <w:color w:val="000000" w:themeColor="text1"/>
         </w:rPr>
-        <w:t xml:space="preserve"> Search and Stratifi</w:t>
+        <w:t xml:space="preserve"> </w:t>
       </w:r>
       <w:r>
         <w:rPr>
@@ -4563,25 +4355,31 @@
           <w:b/>
           <w:color w:val="000000" w:themeColor="text1"/>
         </w:rPr>
-        <w:t xml:space="preserve">ed </w:t>
-      </w:r>
-      <w:proofErr w:type="spellStart"/>
+        <w:t>CV Search and Stratifi</w:t>
+      </w:r>
       <w:r>
         <w:rPr>
           <w:rFonts w:ascii="Times New Roman" w:hAnsi="Times New Roman" w:cs="Times New Roman"/>
           <w:b/>
           <w:color w:val="000000" w:themeColor="text1"/>
         </w:rPr>
-        <w:t>ShuffleSplit</w:t>
-      </w:r>
-      <w:proofErr w:type="spellEnd"/>
+        <w:t>ed Shuffle</w:t>
+      </w:r>
       <w:r>
         <w:rPr>
           <w:rFonts w:ascii="Times New Roman" w:hAnsi="Times New Roman" w:cs="Times New Roman"/>
           <w:b/>
           <w:color w:val="000000" w:themeColor="text1"/>
         </w:rPr>
-        <w:t xml:space="preserve"> has been used because the data is small and unbalanced.</w:t>
+        <w:t xml:space="preserve"> </w:t>
+      </w:r>
+      <w:r>
+        <w:rPr>
+          <w:rFonts w:ascii="Times New Roman" w:hAnsi="Times New Roman" w:cs="Times New Roman"/>
+          <w:b/>
+          <w:color w:val="000000" w:themeColor="text1"/>
+        </w:rPr>
+        <w:t>Split has been used because the data is small and unbalanced.</w:t>
       </w:r>
     </w:p>
     <w:p>
@@ -4682,6 +4480,7 @@
         <w:rPr>
           <w:noProof/>
         </w:rPr>
+        <w:lastRenderedPageBreak/>
         <w:drawing>
           <wp:inline distT="0" distB="0" distL="0" distR="0" wp14:anchorId="29EC3F10" wp14:editId="7D13854D">
             <wp:extent cx="5796280" cy="1692275"/>
@@ -4698,7 +4497,7 @@
                     <pic:cNvPicPr/>
                   </pic:nvPicPr>
                   <pic:blipFill>
-                    <a:blip r:embed="rId6"/>
+                    <a:blip r:embed="rId5"/>
                     <a:stretch>
                       <a:fillRect/>
                     </a:stretch>
@@ -4728,6 +4527,318 @@
     </w:p>
     <w:p>
       <w:pPr>
+        <w:spacing w:line="360" w:lineRule="auto"/>
+        <w:jc w:val="both"/>
+        <w:rPr>
+          <w:rFonts w:ascii="Times New Roman" w:hAnsi="Times New Roman" w:cs="Times New Roman"/>
+          <w:b/>
+          <w:color w:val="000000" w:themeColor="text1"/>
+          <w:u w:val="single"/>
+        </w:rPr>
+      </w:pPr>
+      <w:r>
+        <w:rPr>
+          <w:rFonts w:ascii="Times New Roman" w:hAnsi="Times New Roman" w:cs="Times New Roman"/>
+          <w:b/>
+          <w:color w:val="000000" w:themeColor="text1"/>
+          <w:u w:val="single"/>
+        </w:rPr>
+        <w:t xml:space="preserve">How SVM </w:t>
+      </w:r>
+      <w:proofErr w:type="gramStart"/>
+      <w:r>
+        <w:rPr>
+          <w:rFonts w:ascii="Times New Roman" w:hAnsi="Times New Roman" w:cs="Times New Roman"/>
+          <w:b/>
+          <w:color w:val="000000" w:themeColor="text1"/>
+          <w:u w:val="single"/>
+        </w:rPr>
+        <w:t>Works ?</w:t>
+      </w:r>
+      <w:proofErr w:type="gramEnd"/>
+    </w:p>
+    <w:p>
+      <w:pPr>
+        <w:spacing w:line="360" w:lineRule="auto"/>
+        <w:ind w:left="0" w:firstLine="0"/>
+        <w:jc w:val="both"/>
+        <w:rPr>
+          <w:rFonts w:ascii="Times New Roman" w:hAnsi="Times New Roman" w:cs="Times New Roman"/>
+          <w:color w:val="000000" w:themeColor="text1"/>
+          <w:szCs w:val="21"/>
+          <w:shd w:val="clear" w:color="auto" w:fill="FFFFFF"/>
+        </w:rPr>
+      </w:pPr>
+      <w:r>
+        <w:rPr>
+          <w:rFonts w:ascii="Times New Roman" w:hAnsi="Times New Roman" w:cs="Times New Roman"/>
+          <w:color w:val="000000" w:themeColor="text1"/>
+          <w:szCs w:val="21"/>
+          <w:shd w:val="clear" w:color="auto" w:fill="FFFFFF"/>
+        </w:rPr>
+        <w:t xml:space="preserve">For example, </w:t>
+      </w:r>
+      <w:r>
+        <w:rPr>
+          <w:rFonts w:ascii="Times New Roman" w:hAnsi="Times New Roman" w:cs="Times New Roman"/>
+          <w:color w:val="000000" w:themeColor="text1"/>
+          <w:szCs w:val="21"/>
+          <w:shd w:val="clear" w:color="auto" w:fill="FFFFFF"/>
+        </w:rPr>
+        <w:t>my task</w:t>
+      </w:r>
+      <w:r>
+        <w:rPr>
+          <w:rFonts w:ascii="Times New Roman" w:hAnsi="Times New Roman" w:cs="Times New Roman"/>
+          <w:color w:val="000000" w:themeColor="text1"/>
+          <w:szCs w:val="21"/>
+          <w:shd w:val="clear" w:color="auto" w:fill="FFFFFF"/>
+        </w:rPr>
+        <w:t xml:space="preserve"> is to classify the student who may fail or pass the exam. </w:t>
+      </w:r>
+      <w:r>
+        <w:rPr>
+          <w:rFonts w:ascii="Times New Roman" w:hAnsi="Times New Roman" w:cs="Times New Roman"/>
+          <w:color w:val="000000" w:themeColor="text1"/>
+          <w:szCs w:val="21"/>
+          <w:shd w:val="clear" w:color="auto" w:fill="FFFFFF"/>
+        </w:rPr>
+        <w:t>I might say that many students who pass have parents who went to college, live near the school, don't have full-time jobs, do self-study for at least 3 hours a day, etc. A typical student who fails will have a full-time job, etc. The SVM algorithm will draw curves around these groups to separate them i.e. a boundary separating</w:t>
+      </w:r>
+      <w:r>
+        <w:rPr>
+          <w:rFonts w:ascii="Times New Roman" w:hAnsi="Times New Roman" w:cs="Times New Roman"/>
+          <w:color w:val="000000" w:themeColor="text1"/>
+          <w:szCs w:val="21"/>
+          <w:shd w:val="clear" w:color="auto" w:fill="FFFFFF"/>
+        </w:rPr>
+        <w:t xml:space="preserve"> the two type of students to which either side will be different group of students.  </w:t>
+      </w:r>
+    </w:p>
+    <w:p>
+      <w:pPr>
+        <w:spacing w:line="360" w:lineRule="auto"/>
+        <w:ind w:left="0" w:firstLine="0"/>
+        <w:jc w:val="both"/>
+        <w:rPr>
+          <w:rFonts w:ascii="Times New Roman" w:hAnsi="Times New Roman" w:cs="Times New Roman"/>
+          <w:color w:val="000000" w:themeColor="text1"/>
+        </w:rPr>
+      </w:pPr>
+      <w:r>
+        <w:rPr>
+          <w:rFonts w:ascii="Times New Roman" w:hAnsi="Times New Roman" w:cs="Times New Roman"/>
+          <w:color w:val="000000" w:themeColor="text1"/>
+          <w:szCs w:val="21"/>
+          <w:shd w:val="clear" w:color="auto" w:fill="FFFFFF"/>
+        </w:rPr>
+        <w:t xml:space="preserve">Consider the following image where black dots represent the students who pass the exam and the white dots represents the students who fail the exam thus we can draw a boundary between these two groups of students which SVM find as there can be many such boundaries but SVM find the most optimum boundary that can efficiently divide the two groups. </w:t>
+      </w:r>
+      <w:r>
+        <w:rPr>
+          <w:rFonts w:ascii="Times New Roman" w:hAnsi="Times New Roman" w:cs="Times New Roman"/>
+          <w:color w:val="000000" w:themeColor="text1"/>
+        </w:rPr>
+        <w:t xml:space="preserve">A decision line is one that separates between different sets of objects. In other words, given labelled training data as is in this supervised learning case, the algorithm outputs a clear divide that categorizes new examples. SVM chooses the best decision line or divide where the distance between that line and the nearest observations of differing classes are the largest. </w:t>
+      </w:r>
+      <w:r>
+        <w:rPr>
+          <w:rFonts w:ascii="Times New Roman" w:hAnsi="Times New Roman" w:cs="Times New Roman"/>
+          <w:color w:val="000000" w:themeColor="text1"/>
+        </w:rPr>
+        <w:t>T</w:t>
+      </w:r>
+      <w:r>
+        <w:rPr>
+          <w:rFonts w:ascii="Times New Roman" w:hAnsi="Times New Roman" w:cs="Times New Roman"/>
+          <w:color w:val="000000" w:themeColor="text1"/>
+        </w:rPr>
+        <w:t>his can also be explained where</w:t>
+      </w:r>
+      <w:r>
+        <w:rPr>
+          <w:rFonts w:ascii="Times New Roman" w:hAnsi="Times New Roman" w:cs="Times New Roman"/>
+          <w:color w:val="000000" w:themeColor="text1"/>
+        </w:rPr>
+        <w:t xml:space="preserve">, </w:t>
+      </w:r>
+      <w:r>
+        <w:rPr>
+          <w:rFonts w:ascii="Times New Roman" w:hAnsi="Times New Roman" w:cs="Times New Roman"/>
+          <w:color w:val="000000" w:themeColor="text1"/>
+        </w:rPr>
+        <w:t xml:space="preserve">SVM try to fit a sheet of paper in between two classes fail and pass, while trying to place this sheet as a dead </w:t>
+      </w:r>
+      <w:proofErr w:type="spellStart"/>
+      <w:r>
+        <w:rPr>
+          <w:rFonts w:ascii="Times New Roman" w:hAnsi="Times New Roman" w:cs="Times New Roman"/>
+          <w:color w:val="000000" w:themeColor="text1"/>
+        </w:rPr>
+        <w:t>center</w:t>
+      </w:r>
+      <w:proofErr w:type="spellEnd"/>
+      <w:r>
+        <w:rPr>
+          <w:rFonts w:ascii="Times New Roman" w:hAnsi="Times New Roman" w:cs="Times New Roman"/>
+          <w:color w:val="000000" w:themeColor="text1"/>
+        </w:rPr>
+        <w:t xml:space="preserve"> betw</w:t>
+      </w:r>
+      <w:r>
+        <w:rPr>
+          <w:rFonts w:ascii="Times New Roman" w:hAnsi="Times New Roman" w:cs="Times New Roman"/>
+          <w:color w:val="000000" w:themeColor="text1"/>
+        </w:rPr>
+        <w:t xml:space="preserve">een the two classes as possible which in the following diagram is the line in the </w:t>
+      </w:r>
+      <w:proofErr w:type="spellStart"/>
+      <w:r>
+        <w:rPr>
+          <w:rFonts w:ascii="Times New Roman" w:hAnsi="Times New Roman" w:cs="Times New Roman"/>
+          <w:color w:val="000000" w:themeColor="text1"/>
+        </w:rPr>
+        <w:t>center</w:t>
+      </w:r>
+      <w:proofErr w:type="spellEnd"/>
+      <w:r>
+        <w:rPr>
+          <w:rFonts w:ascii="Times New Roman" w:hAnsi="Times New Roman" w:cs="Times New Roman"/>
+          <w:color w:val="000000" w:themeColor="text1"/>
+        </w:rPr>
+        <w:t xml:space="preserve"> that has been found by SVM to separate the two cloud of points i.e. fail and pass in our case.</w:t>
+      </w:r>
+    </w:p>
+    <w:p>
+      <w:pPr>
+        <w:keepNext/>
+        <w:spacing w:line="360" w:lineRule="auto"/>
+        <w:jc w:val="center"/>
+        <w:rPr>
+          <w:rFonts w:ascii="Times New Roman" w:hAnsi="Times New Roman" w:cs="Times New Roman"/>
+          <w:color w:val="000000" w:themeColor="text1"/>
+        </w:rPr>
+      </w:pPr>
+      <w:r>
+        <w:rPr>
+          <w:rFonts w:ascii="Times New Roman" w:hAnsi="Times New Roman" w:cs="Times New Roman"/>
+          <w:noProof/>
+          <w:color w:val="000000" w:themeColor="text1"/>
+        </w:rPr>
+        <w:drawing>
+          <wp:inline distT="0" distB="0" distL="0" distR="0" wp14:anchorId="55C157D0" wp14:editId="7552B60E">
+            <wp:extent cx="2125980" cy="1982782"/>
+            <wp:effectExtent l="0" t="0" r="7620" b="0"/>
+            <wp:docPr id="1" name="Picture 1" descr="https://qph.is.quoracdn.net/main-qimg-2ee282b557334f5fe40b6b38ac62c049?convert_to_webp=true"/>
+            <wp:cNvGraphicFramePr>
+              <a:graphicFrameLocks xmlns:a="http://schemas.openxmlformats.org/drawingml/2006/main" noChangeAspect="1"/>
+            </wp:cNvGraphicFramePr>
+            <a:graphic xmlns:a="http://schemas.openxmlformats.org/drawingml/2006/main">
+              <a:graphicData uri="http://schemas.openxmlformats.org/drawingml/2006/picture">
+                <pic:pic xmlns:pic="http://schemas.openxmlformats.org/drawingml/2006/picture">
+                  <pic:nvPicPr>
+                    <pic:cNvPr id="0" name="Picture 1" descr="https://qph.is.quoracdn.net/main-qimg-2ee282b557334f5fe40b6b38ac62c049?convert_to_webp=true"/>
+                    <pic:cNvPicPr>
+                      <a:picLocks noChangeAspect="1" noChangeArrowheads="1"/>
+                    </pic:cNvPicPr>
+                  </pic:nvPicPr>
+                  <pic:blipFill>
+                    <a:blip r:embed="rId6">
+                      <a:extLst>
+                        <a:ext uri="{28A0092B-C50C-407E-A947-70E740481C1C}">
+                          <a14:useLocalDpi xmlns:a14="http://schemas.microsoft.com/office/drawing/2010/main" val="0"/>
+                        </a:ext>
+                      </a:extLst>
+                    </a:blip>
+                    <a:srcRect/>
+                    <a:stretch>
+                      <a:fillRect/>
+                    </a:stretch>
+                  </pic:blipFill>
+                  <pic:spPr bwMode="auto">
+                    <a:xfrm>
+                      <a:off x="0" y="0"/>
+                      <a:ext cx="2136707" cy="1992787"/>
+                    </a:xfrm>
+                    <a:prstGeom prst="rect">
+                      <a:avLst/>
+                    </a:prstGeom>
+                    <a:noFill/>
+                    <a:ln>
+                      <a:noFill/>
+                    </a:ln>
+                  </pic:spPr>
+                </pic:pic>
+              </a:graphicData>
+            </a:graphic>
+          </wp:inline>
+        </w:drawing>
+      </w:r>
+    </w:p>
+    <w:p>
+      <w:pPr>
+        <w:pStyle w:val="Caption"/>
+        <w:jc w:val="center"/>
+        <w:rPr>
+          <w:rFonts w:ascii="Times New Roman" w:hAnsi="Times New Roman" w:cs="Times New Roman"/>
+          <w:color w:val="000000" w:themeColor="text1"/>
+        </w:rPr>
+      </w:pPr>
+      <w:bookmarkStart w:id="0" w:name="_GoBack"/>
+      <w:bookmarkEnd w:id="0"/>
+      <w:r>
+        <w:rPr>
+          <w:rFonts w:ascii="Times New Roman" w:hAnsi="Times New Roman" w:cs="Times New Roman"/>
+          <w:color w:val="000000" w:themeColor="text1"/>
+        </w:rPr>
+        <w:t xml:space="preserve">Figure </w:t>
+      </w:r>
+      <w:r>
+        <w:rPr>
+          <w:rFonts w:ascii="Times New Roman" w:hAnsi="Times New Roman" w:cs="Times New Roman"/>
+          <w:color w:val="000000" w:themeColor="text1"/>
+        </w:rPr>
+        <w:fldChar w:fldCharType="begin"/>
+      </w:r>
+      <w:r>
+        <w:rPr>
+          <w:rFonts w:ascii="Times New Roman" w:hAnsi="Times New Roman" w:cs="Times New Roman"/>
+          <w:color w:val="000000" w:themeColor="text1"/>
+        </w:rPr>
+        <w:instrText xml:space="preserve"> SEQ Figure \* ARABIC </w:instrText>
+      </w:r>
+      <w:r>
+        <w:rPr>
+          <w:rFonts w:ascii="Times New Roman" w:hAnsi="Times New Roman" w:cs="Times New Roman"/>
+          <w:color w:val="000000" w:themeColor="text1"/>
+        </w:rPr>
+        <w:fldChar w:fldCharType="separate"/>
+      </w:r>
+      <w:r>
+        <w:rPr>
+          <w:rFonts w:ascii="Times New Roman" w:hAnsi="Times New Roman" w:cs="Times New Roman"/>
+          <w:noProof/>
+          <w:color w:val="000000" w:themeColor="text1"/>
+        </w:rPr>
+        <w:t>1</w:t>
+      </w:r>
+      <w:r>
+        <w:rPr>
+          <w:rFonts w:ascii="Times New Roman" w:hAnsi="Times New Roman" w:cs="Times New Roman"/>
+          <w:color w:val="000000" w:themeColor="text1"/>
+        </w:rPr>
+        <w:fldChar w:fldCharType="end"/>
+      </w:r>
+      <w:r>
+        <w:rPr>
+          <w:rFonts w:ascii="Times New Roman" w:hAnsi="Times New Roman" w:cs="Times New Roman"/>
+          <w:color w:val="000000" w:themeColor="text1"/>
+        </w:rPr>
+        <w:t>. Finding the optimal margin using the support vectors</w:t>
+      </w:r>
+    </w:p>
+    <w:p>
+      <w:pPr>
         <w:pStyle w:val="Heading1"/>
         <w:rPr>
           <w:rFonts w:ascii="Times New Roman" w:hAnsi="Times New Roman" w:cs="Times New Roman"/>
@@ -4739,6 +4850,7 @@
           <w:rFonts w:ascii="Times New Roman" w:hAnsi="Times New Roman" w:cs="Times New Roman"/>
           <w:color w:val="000000" w:themeColor="text1"/>
         </w:rPr>
+        <w:lastRenderedPageBreak/>
         <w:t>References:</w:t>
       </w:r>
     </w:p>
@@ -4908,8 +5020,6 @@
           <w:color w:val="000000" w:themeColor="text1"/>
         </w:rPr>
       </w:pPr>
-      <w:bookmarkStart w:id="0" w:name="_GoBack"/>
-      <w:bookmarkEnd w:id="0"/>
     </w:p>
     <w:p>
       <w:pPr>

</xml_diff>